<commit_message>
repair file 'Лаб №1.docx'
</commit_message>
<xml_diff>
--- a/Лаб №1.docx
+++ b/Лаб №1.docx
@@ -1291,127 +1291,7 @@
           <w:szCs w:val="28"/>
           <w:lang w:eastAsia="ru-RU"/>
         </w:rPr>
-        <w:t xml:space="preserve">Освоить принципы и инструменты распределённого контроля версий на примере </w:t>
-      </w:r>
-      <w:proofErr w:type="spellStart"/>
-      <w:r>
-        <w:rPr>
-          <w:rFonts w:ascii="Times New Roman" w:eastAsia="Times New Roman" w:hAnsi="Times New Roman" w:cs="Times New Roman"/>
-          <w:sz w:val="28"/>
-          <w:szCs w:val="28"/>
-          <w:lang w:eastAsia="ru-RU"/>
-        </w:rPr>
-        <w:t>Git</w:t>
-      </w:r>
-      <w:proofErr w:type="spellEnd"/>
-      <w:r>
-        <w:rPr>
-          <w:rFonts w:ascii="Times New Roman" w:eastAsia="Times New Roman" w:hAnsi="Times New Roman" w:cs="Times New Roman"/>
-          <w:sz w:val="28"/>
-          <w:szCs w:val="28"/>
-          <w:lang w:eastAsia="ru-RU"/>
-        </w:rPr>
-        <w:t xml:space="preserve">, а также платформы удалённого хостинга </w:t>
-      </w:r>
-      <w:proofErr w:type="spellStart"/>
-      <w:r>
-        <w:rPr>
-          <w:rFonts w:ascii="Times New Roman" w:eastAsia="Times New Roman" w:hAnsi="Times New Roman" w:cs="Times New Roman"/>
-          <w:sz w:val="28"/>
-          <w:szCs w:val="28"/>
-          <w:lang w:eastAsia="ru-RU"/>
-        </w:rPr>
-        <w:t>Git</w:t>
-      </w:r>
-      <w:proofErr w:type="spellEnd"/>
-      <w:r>
-        <w:rPr>
-          <w:rFonts w:ascii="Times New Roman" w:eastAsia="Times New Roman" w:hAnsi="Times New Roman" w:cs="Times New Roman"/>
-          <w:sz w:val="28"/>
-          <w:szCs w:val="28"/>
-          <w:lang w:eastAsia="ru-RU"/>
-        </w:rPr>
-        <w:t>‑репозиториев (</w:t>
-      </w:r>
-      <w:proofErr w:type="spellStart"/>
-      <w:r>
-        <w:rPr>
-          <w:rFonts w:ascii="Times New Roman" w:eastAsia="Times New Roman" w:hAnsi="Times New Roman" w:cs="Times New Roman"/>
-          <w:sz w:val="28"/>
-          <w:szCs w:val="28"/>
-          <w:lang w:eastAsia="ru-RU"/>
-        </w:rPr>
-        <w:t>GitHub</w:t>
-      </w:r>
-      <w:proofErr w:type="spellEnd"/>
-      <w:r>
-        <w:rPr>
-          <w:rFonts w:ascii="Times New Roman" w:eastAsia="Times New Roman" w:hAnsi="Times New Roman" w:cs="Times New Roman"/>
-          <w:sz w:val="28"/>
-          <w:szCs w:val="28"/>
-          <w:lang w:eastAsia="ru-RU"/>
-        </w:rPr>
-        <w:t xml:space="preserve">, </w:t>
-      </w:r>
-      <w:proofErr w:type="spellStart"/>
-      <w:r>
-        <w:rPr>
-          <w:rFonts w:ascii="Times New Roman" w:eastAsia="Times New Roman" w:hAnsi="Times New Roman" w:cs="Times New Roman"/>
-          <w:sz w:val="28"/>
-          <w:szCs w:val="28"/>
-          <w:lang w:eastAsia="ru-RU"/>
-        </w:rPr>
-        <w:t>GitLab</w:t>
-      </w:r>
-      <w:proofErr w:type="spellEnd"/>
-      <w:r>
-        <w:rPr>
-          <w:rFonts w:ascii="Times New Roman" w:eastAsia="Times New Roman" w:hAnsi="Times New Roman" w:cs="Times New Roman"/>
-          <w:sz w:val="28"/>
-          <w:szCs w:val="28"/>
-          <w:lang w:eastAsia="ru-RU"/>
-        </w:rPr>
-        <w:t xml:space="preserve">, </w:t>
-      </w:r>
-      <w:proofErr w:type="spellStart"/>
-      <w:r>
-        <w:rPr>
-          <w:rFonts w:ascii="Times New Roman" w:eastAsia="Times New Roman" w:hAnsi="Times New Roman" w:cs="Times New Roman"/>
-          <w:sz w:val="28"/>
-          <w:szCs w:val="28"/>
-          <w:lang w:eastAsia="ru-RU"/>
-        </w:rPr>
-        <w:t>GitFlick</w:t>
-      </w:r>
-      <w:proofErr w:type="spellEnd"/>
-      <w:r>
-        <w:rPr>
-          <w:rFonts w:ascii="Times New Roman" w:eastAsia="Times New Roman" w:hAnsi="Times New Roman" w:cs="Times New Roman"/>
-          <w:sz w:val="28"/>
-          <w:szCs w:val="28"/>
-          <w:lang w:eastAsia="ru-RU"/>
-        </w:rPr>
-        <w:t xml:space="preserve">): изучить их назначение, возможности и отличия; выработать навыки работы с ключевыми командами </w:t>
-      </w:r>
-      <w:proofErr w:type="spellStart"/>
-      <w:r>
-        <w:rPr>
-          <w:rFonts w:ascii="Times New Roman" w:eastAsia="Times New Roman" w:hAnsi="Times New Roman" w:cs="Times New Roman"/>
-          <w:sz w:val="28"/>
-          <w:szCs w:val="28"/>
-          <w:lang w:eastAsia="ru-RU"/>
-        </w:rPr>
-        <w:t>Git</w:t>
-      </w:r>
-      <w:proofErr w:type="spellEnd"/>
-      <w:r>
-        <w:rPr>
-          <w:rFonts w:ascii="Times New Roman" w:eastAsia="Times New Roman" w:hAnsi="Times New Roman" w:cs="Times New Roman"/>
-          <w:sz w:val="28"/>
-          <w:szCs w:val="28"/>
-          <w:lang w:eastAsia="ru-RU"/>
-        </w:rPr>
-        <w:t>; зарегистрироваться на одном из сервисов и применить полученные знания, ведя отчёты по лабораторным работам в собственном репозитории.</w:t>
+        <w:t>Освоить принципы и инструменты распределённого контроля версий на примере Git, а также платформы удалённого хостинга Git‑репозиториев (GitHub, GitLab, GitFlick): изучить их назначение, возможности и отличия; выработать навыки работы с ключевыми командами Git; зарегистрироваться на одном из сервисов и применить полученные знания, ведя отчёты по лабораторным работам в собственном репозитории.</w:t>
       </w:r>
     </w:p>
     <w:p>
@@ -1451,85 +1331,14 @@
           <w:lang w:eastAsia="ru-RU"/>
         </w:rPr>
       </w:pPr>
-      <w:proofErr w:type="spellStart"/>
-      <w:r>
-        <w:rPr>
-          <w:rFonts w:ascii="Times New Roman" w:eastAsia="Times New Roman" w:hAnsi="Times New Roman" w:cs="Times New Roman"/>
-          <w:sz w:val="28"/>
-          <w:szCs w:val="28"/>
-          <w:lang w:eastAsia="ru-RU"/>
-        </w:rPr>
-        <w:t>Git</w:t>
-      </w:r>
-      <w:proofErr w:type="spellEnd"/>
-      <w:r>
-        <w:rPr>
-          <w:rFonts w:ascii="Times New Roman" w:eastAsia="Times New Roman" w:hAnsi="Times New Roman" w:cs="Times New Roman"/>
-          <w:sz w:val="28"/>
-          <w:szCs w:val="28"/>
-          <w:lang w:eastAsia="ru-RU"/>
-        </w:rPr>
-        <w:t xml:space="preserve"> CLI (командная строка) или GUI‑клиент (</w:t>
-      </w:r>
-      <w:proofErr w:type="spellStart"/>
-      <w:r>
-        <w:rPr>
-          <w:rFonts w:ascii="Times New Roman" w:eastAsia="Times New Roman" w:hAnsi="Times New Roman" w:cs="Times New Roman"/>
-          <w:sz w:val="28"/>
-          <w:szCs w:val="28"/>
-          <w:lang w:eastAsia="ru-RU"/>
-        </w:rPr>
-        <w:t>GitKraken</w:t>
-      </w:r>
-      <w:proofErr w:type="spellEnd"/>
-      <w:r>
-        <w:rPr>
-          <w:rFonts w:ascii="Times New Roman" w:eastAsia="Times New Roman" w:hAnsi="Times New Roman" w:cs="Times New Roman"/>
-          <w:sz w:val="28"/>
-          <w:szCs w:val="28"/>
-          <w:lang w:eastAsia="ru-RU"/>
-        </w:rPr>
-        <w:t xml:space="preserve">, </w:t>
-      </w:r>
-      <w:proofErr w:type="spellStart"/>
-      <w:r>
-        <w:rPr>
-          <w:rFonts w:ascii="Times New Roman" w:eastAsia="Times New Roman" w:hAnsi="Times New Roman" w:cs="Times New Roman"/>
-          <w:sz w:val="28"/>
-          <w:szCs w:val="28"/>
-          <w:lang w:eastAsia="ru-RU"/>
-        </w:rPr>
-        <w:t>Sourcetree</w:t>
-      </w:r>
-      <w:proofErr w:type="spellEnd"/>
-      <w:r>
-        <w:rPr>
-          <w:rFonts w:ascii="Times New Roman" w:eastAsia="Times New Roman" w:hAnsi="Times New Roman" w:cs="Times New Roman"/>
-          <w:sz w:val="28"/>
-          <w:szCs w:val="28"/>
-          <w:lang w:eastAsia="ru-RU"/>
-        </w:rPr>
-        <w:t xml:space="preserve">, </w:t>
-      </w:r>
-      <w:proofErr w:type="spellStart"/>
-      <w:r>
-        <w:rPr>
-          <w:rFonts w:ascii="Times New Roman" w:eastAsia="Times New Roman" w:hAnsi="Times New Roman" w:cs="Times New Roman"/>
-          <w:sz w:val="28"/>
-          <w:szCs w:val="28"/>
-          <w:lang w:eastAsia="ru-RU"/>
-        </w:rPr>
-        <w:t>GitHub</w:t>
-      </w:r>
-      <w:proofErr w:type="spellEnd"/>
-      <w:r>
-        <w:rPr>
-          <w:rFonts w:ascii="Times New Roman" w:eastAsia="Times New Roman" w:hAnsi="Times New Roman" w:cs="Times New Roman"/>
-          <w:sz w:val="28"/>
-          <w:szCs w:val="28"/>
-          <w:lang w:eastAsia="ru-RU"/>
-        </w:rPr>
-        <w:t xml:space="preserve"> Desktop).</w:t>
+      <w:r>
+        <w:rPr>
+          <w:rFonts w:ascii="Times New Roman" w:eastAsia="Times New Roman" w:hAnsi="Times New Roman" w:cs="Times New Roman"/>
+          <w:sz w:val="28"/>
+          <w:szCs w:val="28"/>
+          <w:lang w:eastAsia="ru-RU"/>
+        </w:rPr>
+        <w:t>Git CLI (командная строка) или GUI‑клиент (GitKraken, Sourcetree, GitHub Desktop).</w:t>
       </w:r>
     </w:p>
     <w:p>
@@ -1554,47 +1363,7 @@
           <w:szCs w:val="28"/>
           <w:lang w:eastAsia="ru-RU"/>
         </w:rPr>
-        <w:t xml:space="preserve">Учётная запись на </w:t>
-      </w:r>
-      <w:proofErr w:type="spellStart"/>
-      <w:r>
-        <w:rPr>
-          <w:rFonts w:ascii="Times New Roman" w:eastAsia="Times New Roman" w:hAnsi="Times New Roman" w:cs="Times New Roman"/>
-          <w:sz w:val="28"/>
-          <w:szCs w:val="28"/>
-          <w:lang w:eastAsia="ru-RU"/>
-        </w:rPr>
-        <w:t>GitHub</w:t>
-      </w:r>
-      <w:proofErr w:type="spellEnd"/>
-      <w:r>
-        <w:rPr>
-          <w:rFonts w:ascii="Times New Roman" w:eastAsia="Times New Roman" w:hAnsi="Times New Roman" w:cs="Times New Roman"/>
-          <w:sz w:val="28"/>
-          <w:szCs w:val="28"/>
-          <w:lang w:eastAsia="ru-RU"/>
-        </w:rPr>
-        <w:t xml:space="preserve"> или </w:t>
-      </w:r>
-      <w:proofErr w:type="spellStart"/>
-      <w:r>
-        <w:rPr>
-          <w:rFonts w:ascii="Times New Roman" w:eastAsia="Times New Roman" w:hAnsi="Times New Roman" w:cs="Times New Roman"/>
-          <w:sz w:val="28"/>
-          <w:szCs w:val="28"/>
-          <w:lang w:eastAsia="ru-RU"/>
-        </w:rPr>
-        <w:t>GitLab</w:t>
-      </w:r>
-      <w:proofErr w:type="spellEnd"/>
-      <w:r>
-        <w:rPr>
-          <w:rFonts w:ascii="Times New Roman" w:eastAsia="Times New Roman" w:hAnsi="Times New Roman" w:cs="Times New Roman"/>
-          <w:sz w:val="28"/>
-          <w:szCs w:val="28"/>
-          <w:lang w:eastAsia="ru-RU"/>
-        </w:rPr>
-        <w:t xml:space="preserve"> (Web‑интерфейс).</w:t>
+        <w:t>Учётная запись на GitHub или GitLab (Web‑интерфейс).</w:t>
       </w:r>
     </w:p>
     <w:p>
@@ -1619,67 +1388,7 @@
           <w:szCs w:val="28"/>
           <w:lang w:eastAsia="ru-RU"/>
         </w:rPr>
-        <w:t xml:space="preserve">Текстовый редактор/IDE с поддержкой </w:t>
-      </w:r>
-      <w:proofErr w:type="spellStart"/>
-      <w:r>
-        <w:rPr>
-          <w:rFonts w:ascii="Times New Roman" w:eastAsia="Times New Roman" w:hAnsi="Times New Roman" w:cs="Times New Roman"/>
-          <w:sz w:val="28"/>
-          <w:szCs w:val="28"/>
-          <w:lang w:eastAsia="ru-RU"/>
-        </w:rPr>
-        <w:t>Git</w:t>
-      </w:r>
-      <w:proofErr w:type="spellEnd"/>
-      <w:r>
-        <w:rPr>
-          <w:rFonts w:ascii="Times New Roman" w:eastAsia="Times New Roman" w:hAnsi="Times New Roman" w:cs="Times New Roman"/>
-          <w:sz w:val="28"/>
-          <w:szCs w:val="28"/>
-          <w:lang w:eastAsia="ru-RU"/>
-        </w:rPr>
-        <w:t xml:space="preserve">‑интеграции (VS Code, </w:t>
-      </w:r>
-      <w:proofErr w:type="spellStart"/>
-      <w:r>
-        <w:rPr>
-          <w:rFonts w:ascii="Times New Roman" w:eastAsia="Times New Roman" w:hAnsi="Times New Roman" w:cs="Times New Roman"/>
-          <w:sz w:val="28"/>
-          <w:szCs w:val="28"/>
-          <w:lang w:eastAsia="ru-RU"/>
-        </w:rPr>
-        <w:t>IntelliJ</w:t>
-      </w:r>
-      <w:proofErr w:type="spellEnd"/>
-      <w:r>
-        <w:rPr>
-          <w:rFonts w:ascii="Times New Roman" w:eastAsia="Times New Roman" w:hAnsi="Times New Roman" w:cs="Times New Roman"/>
-          <w:sz w:val="28"/>
-          <w:szCs w:val="28"/>
-          <w:lang w:eastAsia="ru-RU"/>
-        </w:rPr>
-        <w:t xml:space="preserve"> IDEA, </w:t>
-      </w:r>
-      <w:proofErr w:type="spellStart"/>
-      <w:r>
-        <w:rPr>
-          <w:rFonts w:ascii="Times New Roman" w:eastAsia="Times New Roman" w:hAnsi="Times New Roman" w:cs="Times New Roman"/>
-          <w:sz w:val="28"/>
-          <w:szCs w:val="28"/>
-          <w:lang w:eastAsia="ru-RU"/>
-        </w:rPr>
-        <w:t>WebStorm</w:t>
-      </w:r>
-      <w:proofErr w:type="spellEnd"/>
-      <w:r>
-        <w:rPr>
-          <w:rFonts w:ascii="Times New Roman" w:eastAsia="Times New Roman" w:hAnsi="Times New Roman" w:cs="Times New Roman"/>
-          <w:sz w:val="28"/>
-          <w:szCs w:val="28"/>
-          <w:lang w:eastAsia="ru-RU"/>
-        </w:rPr>
-        <w:t>).</w:t>
+        <w:t>Текстовый редактор/IDE с поддержкой Git‑интеграции (VS Code, IntelliJ IDEA, WebStorm).</w:t>
       </w:r>
     </w:p>
     <w:p>
@@ -1726,27 +1435,7 @@
           <w:szCs w:val="28"/>
           <w:lang w:eastAsia="ru-RU"/>
         </w:rPr>
-        <w:t xml:space="preserve">Официальный справочник </w:t>
-      </w:r>
-      <w:proofErr w:type="spellStart"/>
-      <w:r>
-        <w:rPr>
-          <w:rFonts w:ascii="Times New Roman" w:eastAsia="Times New Roman" w:hAnsi="Times New Roman" w:cs="Times New Roman"/>
-          <w:sz w:val="28"/>
-          <w:szCs w:val="28"/>
-          <w:lang w:eastAsia="ru-RU"/>
-        </w:rPr>
-        <w:t>Git</w:t>
-      </w:r>
-      <w:proofErr w:type="spellEnd"/>
-      <w:r>
-        <w:rPr>
-          <w:rFonts w:ascii="Times New Roman" w:eastAsia="Times New Roman" w:hAnsi="Times New Roman" w:cs="Times New Roman"/>
-          <w:sz w:val="28"/>
-          <w:szCs w:val="28"/>
-          <w:lang w:eastAsia="ru-RU"/>
-        </w:rPr>
-        <w:t xml:space="preserve"> (git-scm.com).</w:t>
+        <w:t>Официальный справочник Git (git-scm.com).</w:t>
       </w:r>
     </w:p>
     <w:p>
@@ -1771,47 +1460,7 @@
           <w:szCs w:val="28"/>
           <w:lang w:eastAsia="ru-RU"/>
         </w:rPr>
-        <w:t xml:space="preserve">Документация </w:t>
-      </w:r>
-      <w:proofErr w:type="spellStart"/>
-      <w:r>
-        <w:rPr>
-          <w:rFonts w:ascii="Times New Roman" w:eastAsia="Times New Roman" w:hAnsi="Times New Roman" w:cs="Times New Roman"/>
-          <w:sz w:val="28"/>
-          <w:szCs w:val="28"/>
-          <w:lang w:eastAsia="ru-RU"/>
-        </w:rPr>
-        <w:t>GitHub</w:t>
-      </w:r>
-      <w:proofErr w:type="spellEnd"/>
-      <w:r>
-        <w:rPr>
-          <w:rFonts w:ascii="Times New Roman" w:eastAsia="Times New Roman" w:hAnsi="Times New Roman" w:cs="Times New Roman"/>
-          <w:sz w:val="28"/>
-          <w:szCs w:val="28"/>
-          <w:lang w:eastAsia="ru-RU"/>
-        </w:rPr>
-        <w:t xml:space="preserve"> (docs.github.com) и </w:t>
-      </w:r>
-      <w:proofErr w:type="spellStart"/>
-      <w:r>
-        <w:rPr>
-          <w:rFonts w:ascii="Times New Roman" w:eastAsia="Times New Roman" w:hAnsi="Times New Roman" w:cs="Times New Roman"/>
-          <w:sz w:val="28"/>
-          <w:szCs w:val="28"/>
-          <w:lang w:eastAsia="ru-RU"/>
-        </w:rPr>
-        <w:t>GitLab</w:t>
-      </w:r>
-      <w:proofErr w:type="spellEnd"/>
-      <w:r>
-        <w:rPr>
-          <w:rFonts w:ascii="Times New Roman" w:eastAsia="Times New Roman" w:hAnsi="Times New Roman" w:cs="Times New Roman"/>
-          <w:sz w:val="28"/>
-          <w:szCs w:val="28"/>
-          <w:lang w:eastAsia="ru-RU"/>
-        </w:rPr>
-        <w:t xml:space="preserve"> (docs.gitlab.com).</w:t>
+        <w:t>Документация GitHub (docs.github.com) и GitLab (docs.gitlab.com).</w:t>
       </w:r>
     </w:p>
     <w:p>
@@ -1836,27 +1485,7 @@
           <w:szCs w:val="28"/>
           <w:lang w:eastAsia="ru-RU"/>
         </w:rPr>
-        <w:t xml:space="preserve">Руководство по российской платформе </w:t>
-      </w:r>
-      <w:proofErr w:type="spellStart"/>
-      <w:r>
-        <w:rPr>
-          <w:rFonts w:ascii="Times New Roman" w:eastAsia="Times New Roman" w:hAnsi="Times New Roman" w:cs="Times New Roman"/>
-          <w:sz w:val="28"/>
-          <w:szCs w:val="28"/>
-          <w:lang w:eastAsia="ru-RU"/>
-        </w:rPr>
-        <w:t>GitFlick</w:t>
-      </w:r>
-      <w:proofErr w:type="spellEnd"/>
-      <w:r>
-        <w:rPr>
-          <w:rFonts w:ascii="Times New Roman" w:eastAsia="Times New Roman" w:hAnsi="Times New Roman" w:cs="Times New Roman"/>
-          <w:sz w:val="28"/>
-          <w:szCs w:val="28"/>
-          <w:lang w:eastAsia="ru-RU"/>
-        </w:rPr>
-        <w:t xml:space="preserve"> (официальный сайт или внутренний портал).</w:t>
+        <w:t>Руководство по российской платформе GitFlick (официальный сайт или внутренний портал).</w:t>
       </w:r>
     </w:p>
     <w:p>
@@ -2163,27 +1792,7 @@
           <w:szCs w:val="28"/>
           <w:lang w:eastAsia="ru-RU"/>
         </w:rPr>
-        <w:t xml:space="preserve">поддержка </w:t>
-      </w:r>
-      <w:proofErr w:type="spellStart"/>
-      <w:r>
-        <w:rPr>
-          <w:rFonts w:ascii="Times New Roman" w:eastAsia="Times New Roman" w:hAnsi="Times New Roman" w:cs="Times New Roman"/>
-          <w:sz w:val="28"/>
-          <w:szCs w:val="28"/>
-          <w:lang w:eastAsia="ru-RU"/>
-        </w:rPr>
-        <w:t>ремоут</w:t>
-      </w:r>
-      <w:proofErr w:type="spellEnd"/>
-      <w:r>
-        <w:rPr>
-          <w:rFonts w:ascii="Times New Roman" w:eastAsia="Times New Roman" w:hAnsi="Times New Roman" w:cs="Times New Roman"/>
-          <w:sz w:val="28"/>
-          <w:szCs w:val="28"/>
-          <w:lang w:eastAsia="ru-RU"/>
-        </w:rPr>
-        <w:t>‑репозиториев (</w:t>
+        <w:t>поддержка ремоут‑репозиториев (</w:t>
       </w:r>
       <w:r>
         <w:rPr>
@@ -2514,7 +2123,6 @@
           <w:lang w:val="en-US" w:eastAsia="ru-RU"/>
         </w:rPr>
       </w:pPr>
-      <w:proofErr w:type="spellStart"/>
       <w:r>
         <w:rPr>
           <w:rFonts w:ascii="Times New Roman" w:eastAsia="Times New Roman" w:hAnsi="Times New Roman" w:cs="Times New Roman"/>
@@ -2522,17 +2130,7 @@
           <w:szCs w:val="28"/>
           <w:lang w:val="en-US" w:eastAsia="ru-RU"/>
         </w:rPr>
-        <w:t>встроенный</w:t>
-      </w:r>
-      <w:proofErr w:type="spellEnd"/>
-      <w:r>
-        <w:rPr>
-          <w:rFonts w:ascii="Times New Roman" w:eastAsia="Times New Roman" w:hAnsi="Times New Roman" w:cs="Times New Roman"/>
-          <w:sz w:val="28"/>
-          <w:szCs w:val="28"/>
-          <w:lang w:val="en-US" w:eastAsia="ru-RU"/>
-        </w:rPr>
-        <w:t xml:space="preserve"> issue‑tracker и Wiki;</w:t>
+        <w:t>встроенный issue‑tracker и Wiki;</w:t>
       </w:r>
     </w:p>
     <w:p>
@@ -2557,27 +2155,7 @@
           <w:szCs w:val="28"/>
           <w:lang w:val="en-US" w:eastAsia="ru-RU"/>
         </w:rPr>
-        <w:t xml:space="preserve">GitHub Actions </w:t>
-      </w:r>
-      <w:proofErr w:type="spellStart"/>
-      <w:r>
-        <w:rPr>
-          <w:rFonts w:ascii="Times New Roman" w:eastAsia="Times New Roman" w:hAnsi="Times New Roman" w:cs="Times New Roman"/>
-          <w:sz w:val="28"/>
-          <w:szCs w:val="28"/>
-          <w:lang w:val="en-US" w:eastAsia="ru-RU"/>
-        </w:rPr>
-        <w:t>для</w:t>
-      </w:r>
-      <w:proofErr w:type="spellEnd"/>
-      <w:r>
-        <w:rPr>
-          <w:rFonts w:ascii="Times New Roman" w:eastAsia="Times New Roman" w:hAnsi="Times New Roman" w:cs="Times New Roman"/>
-          <w:sz w:val="28"/>
-          <w:szCs w:val="28"/>
-          <w:lang w:val="en-US" w:eastAsia="ru-RU"/>
-        </w:rPr>
-        <w:t xml:space="preserve"> CI/CD;</w:t>
+        <w:t>GitHub Actions для CI/CD;</w:t>
       </w:r>
     </w:p>
     <w:p>
@@ -2636,27 +2214,7 @@
           <w:szCs w:val="28"/>
           <w:lang w:eastAsia="ru-RU"/>
         </w:rPr>
-        <w:t xml:space="preserve">социальная сеть (звёздочки, </w:t>
-      </w:r>
-      <w:proofErr w:type="spellStart"/>
-      <w:r>
-        <w:rPr>
-          <w:rFonts w:ascii="Times New Roman" w:eastAsia="Times New Roman" w:hAnsi="Times New Roman" w:cs="Times New Roman"/>
-          <w:sz w:val="28"/>
-          <w:szCs w:val="28"/>
-          <w:lang w:eastAsia="ru-RU"/>
-        </w:rPr>
-        <w:t>форки</w:t>
-      </w:r>
-      <w:proofErr w:type="spellEnd"/>
-      <w:r>
-        <w:rPr>
-          <w:rFonts w:ascii="Times New Roman" w:eastAsia="Times New Roman" w:hAnsi="Times New Roman" w:cs="Times New Roman"/>
-          <w:sz w:val="28"/>
-          <w:szCs w:val="28"/>
-          <w:lang w:eastAsia="ru-RU"/>
-        </w:rPr>
-        <w:t>, профили разработчиков).</w:t>
+        <w:t>социальная сеть (звёздочки, форки, профили разработчиков).</w:t>
       </w:r>
     </w:p>
     <w:p>
@@ -3099,7 +2657,6 @@
           <w:lang w:val="en-US" w:eastAsia="ru-RU"/>
         </w:rPr>
       </w:pPr>
-      <w:proofErr w:type="spellStart"/>
       <w:r>
         <w:rPr>
           <w:rFonts w:ascii="Times New Roman" w:eastAsia="Times New Roman" w:hAnsi="Times New Roman" w:cs="Times New Roman"/>
@@ -3107,37 +2664,7 @@
           <w:szCs w:val="28"/>
           <w:lang w:val="en-US" w:eastAsia="ru-RU"/>
         </w:rPr>
-        <w:t>управление</w:t>
-      </w:r>
-      <w:proofErr w:type="spellEnd"/>
-      <w:r>
-        <w:rPr>
-          <w:rFonts w:ascii="Times New Roman" w:eastAsia="Times New Roman" w:hAnsi="Times New Roman" w:cs="Times New Roman"/>
-          <w:sz w:val="28"/>
-          <w:szCs w:val="28"/>
-          <w:lang w:val="en-US" w:eastAsia="ru-RU"/>
-        </w:rPr>
-        <w:t xml:space="preserve"> </w:t>
-      </w:r>
-      <w:proofErr w:type="spellStart"/>
-      <w:r>
-        <w:rPr>
-          <w:rFonts w:ascii="Times New Roman" w:eastAsia="Times New Roman" w:hAnsi="Times New Roman" w:cs="Times New Roman"/>
-          <w:sz w:val="28"/>
-          <w:szCs w:val="28"/>
-          <w:lang w:val="en-US" w:eastAsia="ru-RU"/>
-        </w:rPr>
-        <w:t>проектами</w:t>
-      </w:r>
-      <w:proofErr w:type="spellEnd"/>
-      <w:r>
-        <w:rPr>
-          <w:rFonts w:ascii="Times New Roman" w:eastAsia="Times New Roman" w:hAnsi="Times New Roman" w:cs="Times New Roman"/>
-          <w:sz w:val="28"/>
-          <w:szCs w:val="28"/>
-          <w:lang w:val="en-US" w:eastAsia="ru-RU"/>
-        </w:rPr>
-        <w:t xml:space="preserve"> (issues, milestones, boards);</w:t>
+        <w:t>управление проектами (issues, milestones, boards);</w:t>
       </w:r>
     </w:p>
     <w:p>
@@ -3225,7 +2752,6 @@
         </w:rPr>
         <w:t>мониторинг и управление инцидентами (</w:t>
       </w:r>
-      <w:proofErr w:type="spellStart"/>
       <w:r>
         <w:rPr>
           <w:rFonts w:ascii="Times New Roman" w:eastAsia="Times New Roman" w:hAnsi="Times New Roman" w:cs="Times New Roman"/>
@@ -3235,7 +2761,6 @@
         </w:rPr>
         <w:t>DevSecOps</w:t>
       </w:r>
-      <w:proofErr w:type="spellEnd"/>
       <w:r>
         <w:rPr>
           <w:rFonts w:ascii="Times New Roman" w:eastAsia="Times New Roman" w:hAnsi="Times New Roman" w:cs="Times New Roman"/>
@@ -3310,7 +2835,6 @@
         </w:rPr>
         <w:t xml:space="preserve"> (</w:t>
       </w:r>
-      <w:proofErr w:type="spellStart"/>
       <w:r>
         <w:rPr>
           <w:rFonts w:ascii="Times New Roman" w:eastAsia="Times New Roman" w:hAnsi="Times New Roman" w:cs="Times New Roman"/>
@@ -3320,7 +2844,6 @@
         </w:rPr>
         <w:t>gitlab</w:t>
       </w:r>
-      <w:proofErr w:type="spellEnd"/>
       <w:r>
         <w:rPr>
           <w:rFonts w:ascii="Times New Roman" w:eastAsia="Times New Roman" w:hAnsi="Times New Roman" w:cs="Times New Roman"/>
@@ -3346,27 +2869,7 @@
           <w:szCs w:val="28"/>
           <w:lang w:eastAsia="ru-RU"/>
         </w:rPr>
-        <w:t xml:space="preserve">), так и для </w:t>
-      </w:r>
-      <w:proofErr w:type="spellStart"/>
-      <w:r>
-        <w:rPr>
-          <w:rFonts w:ascii="Times New Roman" w:eastAsia="Times New Roman" w:hAnsi="Times New Roman" w:cs="Times New Roman"/>
-          <w:sz w:val="28"/>
-          <w:szCs w:val="28"/>
-          <w:lang w:eastAsia="ru-RU"/>
-        </w:rPr>
-        <w:t>самхостинга</w:t>
-      </w:r>
-      <w:proofErr w:type="spellEnd"/>
-      <w:r>
-        <w:rPr>
-          <w:rFonts w:ascii="Times New Roman" w:eastAsia="Times New Roman" w:hAnsi="Times New Roman" w:cs="Times New Roman"/>
-          <w:sz w:val="28"/>
-          <w:szCs w:val="28"/>
-          <w:lang w:eastAsia="ru-RU"/>
-        </w:rPr>
-        <w:t xml:space="preserve"> (</w:t>
+        <w:t>), так и для самхостинга (</w:t>
       </w:r>
       <w:r>
         <w:rPr>
@@ -3558,108 +3061,8 @@
           <w:szCs w:val="28"/>
           <w:lang w:eastAsia="ru-RU"/>
         </w:rPr>
-        <w:t xml:space="preserve">Сравнение: </w:t>
-      </w:r>
-      <w:proofErr w:type="spellStart"/>
-      <w:r>
-        <w:rPr>
-          <w:rFonts w:ascii="Times New Roman" w:eastAsia="Times New Roman" w:hAnsi="Times New Roman" w:cs="Times New Roman"/>
-          <w:b/>
-          <w:sz w:val="28"/>
-          <w:szCs w:val="28"/>
-          <w:lang w:eastAsia="ru-RU"/>
-        </w:rPr>
-        <w:t>Git</w:t>
-      </w:r>
-      <w:proofErr w:type="spellEnd"/>
-      <w:r>
-        <w:rPr>
-          <w:rFonts w:ascii="Times New Roman" w:eastAsia="Times New Roman" w:hAnsi="Times New Roman" w:cs="Times New Roman"/>
-          <w:b/>
-          <w:sz w:val="28"/>
-          <w:szCs w:val="28"/>
-          <w:lang w:eastAsia="ru-RU"/>
-        </w:rPr>
-        <w:t xml:space="preserve"> </w:t>
-      </w:r>
-      <w:proofErr w:type="spellStart"/>
-      <w:r>
-        <w:rPr>
-          <w:rFonts w:ascii="Times New Roman" w:eastAsia="Times New Roman" w:hAnsi="Times New Roman" w:cs="Times New Roman"/>
-          <w:b/>
-          <w:sz w:val="28"/>
-          <w:szCs w:val="28"/>
-          <w:lang w:eastAsia="ru-RU"/>
-        </w:rPr>
-        <w:t>vs</w:t>
-      </w:r>
-      <w:proofErr w:type="spellEnd"/>
-      <w:r>
-        <w:rPr>
-          <w:rFonts w:ascii="Times New Roman" w:eastAsia="Times New Roman" w:hAnsi="Times New Roman" w:cs="Times New Roman"/>
-          <w:b/>
-          <w:sz w:val="28"/>
-          <w:szCs w:val="28"/>
-          <w:lang w:eastAsia="ru-RU"/>
-        </w:rPr>
-        <w:t xml:space="preserve"> </w:t>
-      </w:r>
-      <w:proofErr w:type="spellStart"/>
-      <w:r>
-        <w:rPr>
-          <w:rFonts w:ascii="Times New Roman" w:eastAsia="Times New Roman" w:hAnsi="Times New Roman" w:cs="Times New Roman"/>
-          <w:b/>
-          <w:sz w:val="28"/>
-          <w:szCs w:val="28"/>
-          <w:lang w:eastAsia="ru-RU"/>
-        </w:rPr>
-        <w:t>GitHub</w:t>
-      </w:r>
-      <w:proofErr w:type="spellEnd"/>
-      <w:r>
-        <w:rPr>
-          <w:rFonts w:ascii="Times New Roman" w:eastAsia="Times New Roman" w:hAnsi="Times New Roman" w:cs="Times New Roman"/>
-          <w:b/>
-          <w:sz w:val="28"/>
-          <w:szCs w:val="28"/>
-          <w:lang w:eastAsia="ru-RU"/>
-        </w:rPr>
-        <w:t xml:space="preserve"> </w:t>
-      </w:r>
-      <w:proofErr w:type="spellStart"/>
-      <w:r>
-        <w:rPr>
-          <w:rFonts w:ascii="Times New Roman" w:eastAsia="Times New Roman" w:hAnsi="Times New Roman" w:cs="Times New Roman"/>
-          <w:b/>
-          <w:sz w:val="28"/>
-          <w:szCs w:val="28"/>
-          <w:lang w:eastAsia="ru-RU"/>
-        </w:rPr>
-        <w:t>vs</w:t>
-      </w:r>
-      <w:proofErr w:type="spellEnd"/>
-      <w:r>
-        <w:rPr>
-          <w:rFonts w:ascii="Times New Roman" w:eastAsia="Times New Roman" w:hAnsi="Times New Roman" w:cs="Times New Roman"/>
-          <w:b/>
-          <w:sz w:val="28"/>
-          <w:szCs w:val="28"/>
-          <w:lang w:eastAsia="ru-RU"/>
-        </w:rPr>
-        <w:t xml:space="preserve"> </w:t>
-      </w:r>
-      <w:proofErr w:type="spellStart"/>
-      <w:r>
-        <w:rPr>
-          <w:rFonts w:ascii="Times New Roman" w:eastAsia="Times New Roman" w:hAnsi="Times New Roman" w:cs="Times New Roman"/>
-          <w:b/>
-          <w:sz w:val="28"/>
-          <w:szCs w:val="28"/>
-          <w:lang w:eastAsia="ru-RU"/>
-        </w:rPr>
-        <w:t>GitLab</w:t>
-      </w:r>
-      <w:proofErr w:type="spellEnd"/>
+        <w:t>Сравнение: Git vs GitHub vs GitLab</w:t>
+      </w:r>
     </w:p>
     <w:tbl>
       <w:tblPr>
@@ -3743,7 +3146,6 @@
                 <w:lang w:eastAsia="ru-RU"/>
               </w:rPr>
             </w:pPr>
-            <w:proofErr w:type="spellStart"/>
             <w:r>
               <w:rPr>
                 <w:rFonts w:ascii="Times New Roman" w:eastAsia="Times New Roman" w:hAnsi="Times New Roman" w:cs="Times New Roman"/>
@@ -3755,7 +3157,6 @@
               </w:rPr>
               <w:t>Git</w:t>
             </w:r>
-            <w:proofErr w:type="spellEnd"/>
           </w:p>
         </w:tc>
         <w:tc>
@@ -3777,7 +3178,6 @@
                 <w:lang w:eastAsia="ru-RU"/>
               </w:rPr>
             </w:pPr>
-            <w:proofErr w:type="spellStart"/>
             <w:r>
               <w:rPr>
                 <w:rFonts w:ascii="Times New Roman" w:eastAsia="Times New Roman" w:hAnsi="Times New Roman" w:cs="Times New Roman"/>
@@ -3789,7 +3189,6 @@
               </w:rPr>
               <w:t>GitHub</w:t>
             </w:r>
-            <w:proofErr w:type="spellEnd"/>
           </w:p>
         </w:tc>
         <w:tc>
@@ -3811,7 +3210,6 @@
                 <w:lang w:eastAsia="ru-RU"/>
               </w:rPr>
             </w:pPr>
-            <w:proofErr w:type="spellStart"/>
             <w:r>
               <w:rPr>
                 <w:rFonts w:ascii="Times New Roman" w:eastAsia="Times New Roman" w:hAnsi="Times New Roman" w:cs="Times New Roman"/>
@@ -3823,7 +3221,6 @@
               </w:rPr>
               <w:t>GitLab</w:t>
             </w:r>
-            <w:proofErr w:type="spellEnd"/>
           </w:p>
         </w:tc>
       </w:tr>
@@ -4068,19 +3465,8 @@
                 <w:szCs w:val="24"/>
                 <w:lang w:eastAsia="ru-RU"/>
               </w:rPr>
-              <w:t xml:space="preserve">На серверах </w:t>
-            </w:r>
-            <w:proofErr w:type="spellStart"/>
-            <w:r>
-              <w:rPr>
-                <w:rFonts w:ascii="Times New Roman" w:eastAsia="Times New Roman" w:hAnsi="Times New Roman" w:cs="Times New Roman"/>
-                <w:sz w:val="24"/>
-                <w:szCs w:val="24"/>
-                <w:lang w:eastAsia="ru-RU"/>
-              </w:rPr>
-              <w:t>GitHub</w:t>
-            </w:r>
-            <w:proofErr w:type="spellEnd"/>
+              <w:t>На серверах GitHub</w:t>
+            </w:r>
           </w:p>
         </w:tc>
         <w:tc>
@@ -4106,27 +3492,7 @@
                 <w:szCs w:val="24"/>
                 <w:lang w:eastAsia="ru-RU"/>
               </w:rPr>
-              <w:t xml:space="preserve">На серверах </w:t>
-            </w:r>
-            <w:proofErr w:type="spellStart"/>
-            <w:r>
-              <w:rPr>
-                <w:rFonts w:ascii="Times New Roman" w:eastAsia="Times New Roman" w:hAnsi="Times New Roman" w:cs="Times New Roman"/>
-                <w:sz w:val="24"/>
-                <w:szCs w:val="24"/>
-                <w:lang w:eastAsia="ru-RU"/>
-              </w:rPr>
-              <w:t>GitLab</w:t>
-            </w:r>
-            <w:proofErr w:type="spellEnd"/>
-            <w:r>
-              <w:rPr>
-                <w:rFonts w:ascii="Times New Roman" w:eastAsia="Times New Roman" w:hAnsi="Times New Roman" w:cs="Times New Roman"/>
-                <w:sz w:val="24"/>
-                <w:szCs w:val="24"/>
-                <w:lang w:eastAsia="ru-RU"/>
-              </w:rPr>
-              <w:t xml:space="preserve"> или собственных серверах</w:t>
+              <w:t>На серверах GitLab или собственных серверах</w:t>
             </w:r>
           </w:p>
         </w:tc>
@@ -4336,65 +3702,14 @@
                 <w:lang w:eastAsia="ru-RU"/>
               </w:rPr>
             </w:pPr>
-            <w:proofErr w:type="spellStart"/>
-            <w:r>
-              <w:rPr>
-                <w:rFonts w:ascii="Times New Roman" w:eastAsia="Times New Roman" w:hAnsi="Times New Roman" w:cs="Times New Roman"/>
-                <w:sz w:val="24"/>
-                <w:szCs w:val="24"/>
-                <w:lang w:eastAsia="ru-RU"/>
-              </w:rPr>
-              <w:t>GitHub</w:t>
-            </w:r>
-            <w:proofErr w:type="spellEnd"/>
-            <w:r>
-              <w:rPr>
-                <w:rFonts w:ascii="Times New Roman" w:eastAsia="Times New Roman" w:hAnsi="Times New Roman" w:cs="Times New Roman"/>
-                <w:sz w:val="24"/>
-                <w:szCs w:val="24"/>
-                <w:lang w:eastAsia="ru-RU"/>
-              </w:rPr>
-              <w:t xml:space="preserve"> </w:t>
-            </w:r>
-            <w:proofErr w:type="spellStart"/>
-            <w:r>
-              <w:rPr>
-                <w:rFonts w:ascii="Times New Roman" w:eastAsia="Times New Roman" w:hAnsi="Times New Roman" w:cs="Times New Roman"/>
-                <w:sz w:val="24"/>
-                <w:szCs w:val="24"/>
-                <w:lang w:eastAsia="ru-RU"/>
-              </w:rPr>
-              <w:t>Actions</w:t>
-            </w:r>
-            <w:proofErr w:type="spellEnd"/>
-            <w:r>
-              <w:rPr>
-                <w:rFonts w:ascii="Times New Roman" w:eastAsia="Times New Roman" w:hAnsi="Times New Roman" w:cs="Times New Roman"/>
-                <w:sz w:val="24"/>
-                <w:szCs w:val="24"/>
-                <w:lang w:eastAsia="ru-RU"/>
-              </w:rPr>
-              <w:t xml:space="preserve"> (</w:t>
-            </w:r>
-            <w:proofErr w:type="spellStart"/>
-            <w:r>
-              <w:rPr>
-                <w:rFonts w:ascii="Times New Roman" w:eastAsia="Times New Roman" w:hAnsi="Times New Roman" w:cs="Times New Roman"/>
-                <w:sz w:val="24"/>
-                <w:szCs w:val="24"/>
-                <w:lang w:eastAsia="ru-RU"/>
-              </w:rPr>
-              <w:t>встроенно</w:t>
-            </w:r>
-            <w:proofErr w:type="spellEnd"/>
-            <w:r>
-              <w:rPr>
-                <w:rFonts w:ascii="Times New Roman" w:eastAsia="Times New Roman" w:hAnsi="Times New Roman" w:cs="Times New Roman"/>
-                <w:sz w:val="24"/>
-                <w:szCs w:val="24"/>
-                <w:lang w:eastAsia="ru-RU"/>
-              </w:rPr>
-              <w:t>)</w:t>
+            <w:r>
+              <w:rPr>
+                <w:rFonts w:ascii="Times New Roman" w:eastAsia="Times New Roman" w:hAnsi="Times New Roman" w:cs="Times New Roman"/>
+                <w:sz w:val="24"/>
+                <w:szCs w:val="24"/>
+                <w:lang w:eastAsia="ru-RU"/>
+              </w:rPr>
+              <w:t>GitHub Actions (встроенно)</w:t>
             </w:r>
           </w:p>
         </w:tc>
@@ -4414,25 +3729,14 @@
                 <w:lang w:eastAsia="ru-RU"/>
               </w:rPr>
             </w:pPr>
-            <w:proofErr w:type="spellStart"/>
-            <w:r>
-              <w:rPr>
-                <w:rFonts w:ascii="Times New Roman" w:eastAsia="Times New Roman" w:hAnsi="Times New Roman" w:cs="Times New Roman"/>
-                <w:sz w:val="24"/>
-                <w:szCs w:val="24"/>
-                <w:lang w:eastAsia="ru-RU"/>
-              </w:rPr>
-              <w:t>GitLab</w:t>
-            </w:r>
-            <w:proofErr w:type="spellEnd"/>
-            <w:r>
-              <w:rPr>
-                <w:rFonts w:ascii="Times New Roman" w:eastAsia="Times New Roman" w:hAnsi="Times New Roman" w:cs="Times New Roman"/>
-                <w:sz w:val="24"/>
-                <w:szCs w:val="24"/>
-                <w:lang w:eastAsia="ru-RU"/>
-              </w:rPr>
-              <w:t xml:space="preserve"> CI (полноценный встроенный конвейер)</w:t>
+            <w:r>
+              <w:rPr>
+                <w:rFonts w:ascii="Times New Roman" w:eastAsia="Times New Roman" w:hAnsi="Times New Roman" w:cs="Times New Roman"/>
+                <w:sz w:val="24"/>
+                <w:szCs w:val="24"/>
+                <w:lang w:eastAsia="ru-RU"/>
+              </w:rPr>
+              <w:t>GitLab CI (полноценный встроенный конвейер)</w:t>
             </w:r>
           </w:p>
         </w:tc>
@@ -4511,57 +3815,15 @@
                 <w:lang w:eastAsia="ru-RU"/>
               </w:rPr>
             </w:pPr>
-            <w:proofErr w:type="spellStart"/>
-            <w:r>
-              <w:rPr>
-                <w:rFonts w:ascii="Times New Roman" w:eastAsia="Times New Roman" w:hAnsi="Times New Roman" w:cs="Times New Roman"/>
-                <w:sz w:val="24"/>
-                <w:szCs w:val="24"/>
-                <w:lang w:eastAsia="ru-RU"/>
-              </w:rPr>
-              <w:t>Issues</w:t>
-            </w:r>
-            <w:proofErr w:type="spellEnd"/>
-            <w:r>
-              <w:rPr>
-                <w:rFonts w:ascii="Times New Roman" w:eastAsia="Times New Roman" w:hAnsi="Times New Roman" w:cs="Times New Roman"/>
-                <w:sz w:val="24"/>
-                <w:szCs w:val="24"/>
-                <w:lang w:eastAsia="ru-RU"/>
-              </w:rPr>
-              <w:t xml:space="preserve">, </w:t>
-            </w:r>
-            <w:proofErr w:type="spellStart"/>
-            <w:r>
-              <w:rPr>
-                <w:rFonts w:ascii="Times New Roman" w:eastAsia="Times New Roman" w:hAnsi="Times New Roman" w:cs="Times New Roman"/>
-                <w:sz w:val="24"/>
-                <w:szCs w:val="24"/>
-                <w:lang w:eastAsia="ru-RU"/>
-              </w:rPr>
-              <w:t>Projects</w:t>
-            </w:r>
-            <w:proofErr w:type="spellEnd"/>
-            <w:r>
-              <w:rPr>
-                <w:rFonts w:ascii="Times New Roman" w:eastAsia="Times New Roman" w:hAnsi="Times New Roman" w:cs="Times New Roman"/>
-                <w:sz w:val="24"/>
-                <w:szCs w:val="24"/>
-                <w:lang w:eastAsia="ru-RU"/>
-              </w:rPr>
-              <w:t xml:space="preserve">, </w:t>
-            </w:r>
-            <w:proofErr w:type="spellStart"/>
-            <w:r>
-              <w:rPr>
-                <w:rFonts w:ascii="Times New Roman" w:eastAsia="Times New Roman" w:hAnsi="Times New Roman" w:cs="Times New Roman"/>
-                <w:sz w:val="24"/>
-                <w:szCs w:val="24"/>
-                <w:lang w:eastAsia="ru-RU"/>
-              </w:rPr>
-              <w:t>Wiki</w:t>
-            </w:r>
-            <w:proofErr w:type="spellEnd"/>
+            <w:r>
+              <w:rPr>
+                <w:rFonts w:ascii="Times New Roman" w:eastAsia="Times New Roman" w:hAnsi="Times New Roman" w:cs="Times New Roman"/>
+                <w:sz w:val="24"/>
+                <w:szCs w:val="24"/>
+                <w:lang w:eastAsia="ru-RU"/>
+              </w:rPr>
+              <w:t>Issues, Projects, Wiki</w:t>
+            </w:r>
           </w:p>
         </w:tc>
         <w:tc>
@@ -4580,77 +3842,15 @@
                 <w:lang w:eastAsia="ru-RU"/>
               </w:rPr>
             </w:pPr>
-            <w:proofErr w:type="spellStart"/>
-            <w:r>
-              <w:rPr>
-                <w:rFonts w:ascii="Times New Roman" w:eastAsia="Times New Roman" w:hAnsi="Times New Roman" w:cs="Times New Roman"/>
-                <w:sz w:val="24"/>
-                <w:szCs w:val="24"/>
-                <w:lang w:eastAsia="ru-RU"/>
-              </w:rPr>
-              <w:t>Issues</w:t>
-            </w:r>
-            <w:proofErr w:type="spellEnd"/>
-            <w:r>
-              <w:rPr>
-                <w:rFonts w:ascii="Times New Roman" w:eastAsia="Times New Roman" w:hAnsi="Times New Roman" w:cs="Times New Roman"/>
-                <w:sz w:val="24"/>
-                <w:szCs w:val="24"/>
-                <w:lang w:eastAsia="ru-RU"/>
-              </w:rPr>
-              <w:t xml:space="preserve">, </w:t>
-            </w:r>
-            <w:proofErr w:type="spellStart"/>
-            <w:r>
-              <w:rPr>
-                <w:rFonts w:ascii="Times New Roman" w:eastAsia="Times New Roman" w:hAnsi="Times New Roman" w:cs="Times New Roman"/>
-                <w:sz w:val="24"/>
-                <w:szCs w:val="24"/>
-                <w:lang w:eastAsia="ru-RU"/>
-              </w:rPr>
-              <w:t>Milestones</w:t>
-            </w:r>
-            <w:proofErr w:type="spellEnd"/>
-            <w:r>
-              <w:rPr>
-                <w:rFonts w:ascii="Times New Roman" w:eastAsia="Times New Roman" w:hAnsi="Times New Roman" w:cs="Times New Roman"/>
-                <w:sz w:val="24"/>
-                <w:szCs w:val="24"/>
-                <w:lang w:eastAsia="ru-RU"/>
-              </w:rPr>
-              <w:t xml:space="preserve">, </w:t>
-            </w:r>
-            <w:proofErr w:type="spellStart"/>
-            <w:r>
-              <w:rPr>
-                <w:rFonts w:ascii="Times New Roman" w:eastAsia="Times New Roman" w:hAnsi="Times New Roman" w:cs="Times New Roman"/>
-                <w:sz w:val="24"/>
-                <w:szCs w:val="24"/>
-                <w:lang w:eastAsia="ru-RU"/>
-              </w:rPr>
-              <w:t>Boards</w:t>
-            </w:r>
-            <w:proofErr w:type="spellEnd"/>
-            <w:r>
-              <w:rPr>
-                <w:rFonts w:ascii="Times New Roman" w:eastAsia="Times New Roman" w:hAnsi="Times New Roman" w:cs="Times New Roman"/>
-                <w:sz w:val="24"/>
-                <w:szCs w:val="24"/>
-                <w:lang w:eastAsia="ru-RU"/>
-              </w:rPr>
-              <w:t xml:space="preserve">, </w:t>
-            </w:r>
-            <w:proofErr w:type="spellStart"/>
-            <w:r>
-              <w:rPr>
-                <w:rFonts w:ascii="Times New Roman" w:eastAsia="Times New Roman" w:hAnsi="Times New Roman" w:cs="Times New Roman"/>
-                <w:sz w:val="24"/>
-                <w:szCs w:val="24"/>
-                <w:lang w:eastAsia="ru-RU"/>
-              </w:rPr>
-              <w:t>Roadmaps</w:t>
-            </w:r>
-            <w:proofErr w:type="spellEnd"/>
+            <w:r>
+              <w:rPr>
+                <w:rFonts w:ascii="Times New Roman" w:eastAsia="Times New Roman" w:hAnsi="Times New Roman" w:cs="Times New Roman"/>
+                <w:sz w:val="24"/>
+                <w:szCs w:val="24"/>
+                <w:lang w:eastAsia="ru-RU"/>
+              </w:rPr>
+              <w:t>Issues, Milestones, Boards, Roadmaps</w:t>
+            </w:r>
           </w:p>
         </w:tc>
       </w:tr>
@@ -4674,7 +3874,6 @@
                 <w:lang w:eastAsia="ru-RU"/>
               </w:rPr>
             </w:pPr>
-            <w:proofErr w:type="spellStart"/>
             <w:r>
               <w:rPr>
                 <w:rFonts w:ascii="Times New Roman" w:eastAsia="Times New Roman" w:hAnsi="Times New Roman" w:cs="Times New Roman"/>
@@ -4684,7 +3883,6 @@
               </w:rPr>
               <w:t>Самохостинг</w:t>
             </w:r>
-            <w:proofErr w:type="spellEnd"/>
           </w:p>
         </w:tc>
         <w:tc>
@@ -4737,27 +3935,7 @@
                 <w:szCs w:val="24"/>
                 <w:lang w:eastAsia="ru-RU"/>
               </w:rPr>
-              <w:t xml:space="preserve">Нет (только </w:t>
-            </w:r>
-            <w:proofErr w:type="spellStart"/>
-            <w:r>
-              <w:rPr>
-                <w:rFonts w:ascii="Times New Roman" w:eastAsia="Times New Roman" w:hAnsi="Times New Roman" w:cs="Times New Roman"/>
-                <w:sz w:val="24"/>
-                <w:szCs w:val="24"/>
-                <w:lang w:eastAsia="ru-RU"/>
-              </w:rPr>
-              <w:t>GitHub</w:t>
-            </w:r>
-            <w:proofErr w:type="spellEnd"/>
-            <w:r>
-              <w:rPr>
-                <w:rFonts w:ascii="Times New Roman" w:eastAsia="Times New Roman" w:hAnsi="Times New Roman" w:cs="Times New Roman"/>
-                <w:sz w:val="24"/>
-                <w:szCs w:val="24"/>
-                <w:lang w:eastAsia="ru-RU"/>
-              </w:rPr>
-              <w:t xml:space="preserve"> Enterprise)</w:t>
+              <w:t>Нет (только GitHub Enterprise)</w:t>
             </w:r>
           </w:p>
         </w:tc>
@@ -4843,19 +4021,8 @@
                 <w:szCs w:val="24"/>
                 <w:lang w:eastAsia="ru-RU"/>
               </w:rPr>
-              <w:t xml:space="preserve">Безопасность и </w:t>
-            </w:r>
-            <w:proofErr w:type="spellStart"/>
-            <w:r>
-              <w:rPr>
-                <w:rFonts w:ascii="Times New Roman" w:eastAsia="Times New Roman" w:hAnsi="Times New Roman" w:cs="Times New Roman"/>
-                <w:sz w:val="24"/>
-                <w:szCs w:val="24"/>
-                <w:lang w:eastAsia="ru-RU"/>
-              </w:rPr>
-              <w:t>DevSecOps</w:t>
-            </w:r>
-            <w:proofErr w:type="spellEnd"/>
+              <w:t>Безопасность и DevSecOps</w:t>
+            </w:r>
           </w:p>
         </w:tc>
         <w:tc>
@@ -4901,37 +4068,15 @@
                 <w:lang w:eastAsia="ru-RU"/>
               </w:rPr>
             </w:pPr>
-            <w:proofErr w:type="spellStart"/>
-            <w:r>
-              <w:rPr>
-                <w:rFonts w:ascii="Times New Roman" w:eastAsia="Times New Roman" w:hAnsi="Times New Roman" w:cs="Times New Roman"/>
-                <w:sz w:val="24"/>
-                <w:szCs w:val="24"/>
-                <w:lang w:eastAsia="ru-RU"/>
-              </w:rPr>
-              <w:t>Dependabot</w:t>
-            </w:r>
-            <w:proofErr w:type="spellEnd"/>
-            <w:r>
-              <w:rPr>
-                <w:rFonts w:ascii="Times New Roman" w:eastAsia="Times New Roman" w:hAnsi="Times New Roman" w:cs="Times New Roman"/>
-                <w:sz w:val="24"/>
-                <w:szCs w:val="24"/>
-                <w:lang w:eastAsia="ru-RU"/>
-              </w:rPr>
-              <w:t xml:space="preserve">, </w:t>
-            </w:r>
-            <w:proofErr w:type="spellStart"/>
-            <w:r>
-              <w:rPr>
-                <w:rFonts w:ascii="Times New Roman" w:eastAsia="Times New Roman" w:hAnsi="Times New Roman" w:cs="Times New Roman"/>
-                <w:sz w:val="24"/>
-                <w:szCs w:val="24"/>
-                <w:lang w:eastAsia="ru-RU"/>
-              </w:rPr>
-              <w:t>CodeQL</w:t>
-            </w:r>
-            <w:proofErr w:type="spellEnd"/>
+            <w:r>
+              <w:rPr>
+                <w:rFonts w:ascii="Times New Roman" w:eastAsia="Times New Roman" w:hAnsi="Times New Roman" w:cs="Times New Roman"/>
+                <w:sz w:val="24"/>
+                <w:szCs w:val="24"/>
+                <w:lang w:eastAsia="ru-RU"/>
+              </w:rPr>
+              <w:t>Dependabot, CodeQL</w:t>
+            </w:r>
           </w:p>
         </w:tc>
         <w:tc>
@@ -5116,9 +4261,18 @@
           <w:szCs w:val="28"/>
         </w:rPr>
         <w:lastRenderedPageBreak/>
-        <w:t xml:space="preserve">Российская система </w:t>
-      </w:r>
-      <w:proofErr w:type="spellStart"/>
+        <w:t>Российская система GitFlick</w:t>
+      </w:r>
+    </w:p>
+    <w:p>
+      <w:pPr>
+        <w:spacing w:line="360" w:lineRule="auto"/>
+        <w:rPr>
+          <w:rFonts w:ascii="Times New Roman" w:hAnsi="Times New Roman" w:cs="Times New Roman"/>
+          <w:sz w:val="28"/>
+          <w:szCs w:val="28"/>
+        </w:rPr>
+      </w:pPr>
       <w:r>
         <w:rPr>
           <w:rFonts w:ascii="Times New Roman" w:hAnsi="Times New Roman" w:cs="Times New Roman"/>
@@ -5126,71 +4280,15 @@
           <w:sz w:val="28"/>
           <w:szCs w:val="28"/>
         </w:rPr>
-        <w:t>GitFlick</w:t>
-      </w:r>
-      <w:proofErr w:type="spellEnd"/>
-    </w:p>
-    <w:p>
-      <w:pPr>
-        <w:spacing w:line="360" w:lineRule="auto"/>
+        <w:t xml:space="preserve">Назначение: </w:t>
+      </w:r>
+      <w:r>
         <w:rPr>
           <w:rFonts w:ascii="Times New Roman" w:hAnsi="Times New Roman" w:cs="Times New Roman"/>
           <w:sz w:val="28"/>
           <w:szCs w:val="28"/>
         </w:rPr>
-      </w:pPr>
-      <w:r>
-        <w:rPr>
-          <w:rFonts w:ascii="Times New Roman" w:hAnsi="Times New Roman" w:cs="Times New Roman"/>
-          <w:b/>
-          <w:sz w:val="28"/>
-          <w:szCs w:val="28"/>
-        </w:rPr>
-        <w:t xml:space="preserve">Назначение: </w:t>
-      </w:r>
-      <w:r>
-        <w:rPr>
-          <w:rFonts w:ascii="Times New Roman" w:hAnsi="Times New Roman" w:cs="Times New Roman"/>
-          <w:sz w:val="28"/>
-          <w:szCs w:val="28"/>
-        </w:rPr>
-        <w:t xml:space="preserve">отечественная альтернатива </w:t>
-      </w:r>
-      <w:proofErr w:type="spellStart"/>
-      <w:r>
-        <w:rPr>
-          <w:rFonts w:ascii="Times New Roman" w:hAnsi="Times New Roman" w:cs="Times New Roman"/>
-          <w:sz w:val="28"/>
-          <w:szCs w:val="28"/>
-        </w:rPr>
-        <w:t>GitHub</w:t>
-      </w:r>
-      <w:proofErr w:type="spellEnd"/>
-      <w:r>
-        <w:rPr>
-          <w:rFonts w:ascii="Times New Roman" w:hAnsi="Times New Roman" w:cs="Times New Roman"/>
-          <w:sz w:val="28"/>
-          <w:szCs w:val="28"/>
-        </w:rPr>
-        <w:t>/</w:t>
-      </w:r>
-      <w:proofErr w:type="spellStart"/>
-      <w:r>
-        <w:rPr>
-          <w:rFonts w:ascii="Times New Roman" w:hAnsi="Times New Roman" w:cs="Times New Roman"/>
-          <w:sz w:val="28"/>
-          <w:szCs w:val="28"/>
-        </w:rPr>
-        <w:t>GitLab</w:t>
-      </w:r>
-      <w:proofErr w:type="spellEnd"/>
-      <w:r>
-        <w:rPr>
-          <w:rFonts w:ascii="Times New Roman" w:hAnsi="Times New Roman" w:cs="Times New Roman"/>
-          <w:sz w:val="28"/>
-          <w:szCs w:val="28"/>
-        </w:rPr>
-        <w:t xml:space="preserve"> для корпоративных и образовательных нужд с учётом требовани</w:t>
+        <w:t>отечественная альтернатива GitHub/GitLab для корпоративных и образовательных нужд с учётом требовани</w:t>
       </w:r>
       <w:r>
         <w:rPr>
@@ -5264,43 +4362,7 @@
           <w:sz w:val="28"/>
           <w:szCs w:val="28"/>
         </w:rPr>
-        <w:t xml:space="preserve">базовый функционал </w:t>
-      </w:r>
-      <w:proofErr w:type="spellStart"/>
-      <w:r>
-        <w:rPr>
-          <w:rFonts w:ascii="Times New Roman" w:hAnsi="Times New Roman" w:cs="Times New Roman"/>
-          <w:sz w:val="28"/>
-          <w:szCs w:val="28"/>
-        </w:rPr>
-        <w:t>Git</w:t>
-      </w:r>
-      <w:proofErr w:type="spellEnd"/>
-      <w:r>
-        <w:rPr>
-          <w:rFonts w:ascii="Times New Roman" w:hAnsi="Times New Roman" w:cs="Times New Roman"/>
-          <w:sz w:val="28"/>
-          <w:szCs w:val="28"/>
-        </w:rPr>
-        <w:t xml:space="preserve">‑хостинга: репозитории, ветки, MR/PR, </w:t>
-      </w:r>
-      <w:proofErr w:type="spellStart"/>
-      <w:r>
-        <w:rPr>
-          <w:rFonts w:ascii="Times New Roman" w:hAnsi="Times New Roman" w:cs="Times New Roman"/>
-          <w:sz w:val="28"/>
-          <w:szCs w:val="28"/>
-        </w:rPr>
-        <w:t>issue</w:t>
-      </w:r>
-      <w:proofErr w:type="spellEnd"/>
-      <w:r>
-        <w:rPr>
-          <w:rFonts w:ascii="Times New Roman" w:hAnsi="Times New Roman" w:cs="Times New Roman"/>
-          <w:sz w:val="28"/>
-          <w:szCs w:val="28"/>
-        </w:rPr>
-        <w:t>‑трекер;</w:t>
+        <w:t>базовый функционал Git‑хостинга: репозитории, ветки, MR/PR, issue‑трекер;</w:t>
       </w:r>
     </w:p>
     <w:p>
@@ -5323,43 +4385,7 @@
           <w:sz w:val="28"/>
           <w:szCs w:val="28"/>
         </w:rPr>
-        <w:t xml:space="preserve">интеграция с отечественными CI‑серверами (например, </w:t>
-      </w:r>
-      <w:proofErr w:type="spellStart"/>
-      <w:r>
-        <w:rPr>
-          <w:rFonts w:ascii="Times New Roman" w:hAnsi="Times New Roman" w:cs="Times New Roman"/>
-          <w:sz w:val="28"/>
-          <w:szCs w:val="28"/>
-        </w:rPr>
-        <w:t>TeamCity</w:t>
-      </w:r>
-      <w:proofErr w:type="spellEnd"/>
-      <w:r>
-        <w:rPr>
-          <w:rFonts w:ascii="Times New Roman" w:hAnsi="Times New Roman" w:cs="Times New Roman"/>
-          <w:sz w:val="28"/>
-          <w:szCs w:val="28"/>
-        </w:rPr>
-        <w:t xml:space="preserve">, </w:t>
-      </w:r>
-      <w:proofErr w:type="spellStart"/>
-      <w:r>
-        <w:rPr>
-          <w:rFonts w:ascii="Times New Roman" w:hAnsi="Times New Roman" w:cs="Times New Roman"/>
-          <w:sz w:val="28"/>
-          <w:szCs w:val="28"/>
-        </w:rPr>
-        <w:t>Jenkins</w:t>
-      </w:r>
-      <w:proofErr w:type="spellEnd"/>
-      <w:r>
-        <w:rPr>
-          <w:rFonts w:ascii="Times New Roman" w:hAnsi="Times New Roman" w:cs="Times New Roman"/>
-          <w:sz w:val="28"/>
-          <w:szCs w:val="28"/>
-        </w:rPr>
-        <w:t xml:space="preserve"> с локальными инстансами);</w:t>
+        <w:t>интеграция с отечественными CI‑серверами (например, TeamCity, Jenkins с локальными инстансами);</w:t>
       </w:r>
     </w:p>
     <w:p>
@@ -5436,27 +4462,7 @@
           <w:sz w:val="28"/>
           <w:szCs w:val="28"/>
         </w:rPr>
-        <w:t xml:space="preserve">Основные команды </w:t>
-      </w:r>
-      <w:proofErr w:type="spellStart"/>
-      <w:r>
-        <w:rPr>
-          <w:rFonts w:ascii="Times New Roman" w:hAnsi="Times New Roman" w:cs="Times New Roman"/>
-          <w:b/>
-          <w:sz w:val="28"/>
-          <w:szCs w:val="28"/>
-        </w:rPr>
-        <w:t>Git</w:t>
-      </w:r>
-      <w:proofErr w:type="spellEnd"/>
-      <w:r>
-        <w:rPr>
-          <w:rFonts w:ascii="Times New Roman" w:hAnsi="Times New Roman" w:cs="Times New Roman"/>
-          <w:b/>
-          <w:sz w:val="28"/>
-          <w:szCs w:val="28"/>
-        </w:rPr>
-        <w:t>: названия и назначение</w:t>
+        <w:t>Основные команды Git: названия и назначение</w:t>
       </w:r>
     </w:p>
     <w:tbl>
@@ -5573,7 +4579,6 @@
                 <w:lang w:eastAsia="ru-RU"/>
               </w:rPr>
             </w:pPr>
-            <w:proofErr w:type="spellStart"/>
             <w:r>
               <w:rPr>
                 <w:rFonts w:ascii="Courier New" w:eastAsia="Times New Roman" w:hAnsi="Courier New" w:cs="Courier New"/>
@@ -5581,29 +4586,8 @@
                 <w:szCs w:val="20"/>
                 <w:lang w:eastAsia="ru-RU"/>
               </w:rPr>
-              <w:t>git</w:t>
-            </w:r>
-            <w:proofErr w:type="spellEnd"/>
-            <w:r>
-              <w:rPr>
-                <w:rFonts w:ascii="Courier New" w:eastAsia="Times New Roman" w:hAnsi="Courier New" w:cs="Courier New"/>
-                <w:sz w:val="20"/>
-                <w:szCs w:val="20"/>
-                <w:lang w:eastAsia="ru-RU"/>
-              </w:rPr>
-              <w:t xml:space="preserve"> </w:t>
-            </w:r>
-            <w:proofErr w:type="spellStart"/>
-            <w:r>
-              <w:rPr>
-                <w:rFonts w:ascii="Courier New" w:eastAsia="Times New Roman" w:hAnsi="Courier New" w:cs="Courier New"/>
-                <w:sz w:val="20"/>
-                <w:szCs w:val="20"/>
-                <w:lang w:eastAsia="ru-RU"/>
-              </w:rPr>
-              <w:t>init</w:t>
-            </w:r>
-            <w:proofErr w:type="spellEnd"/>
+              <w:t>git init</w:t>
+            </w:r>
           </w:p>
         </w:tc>
         <w:tc>
@@ -5654,7 +4638,6 @@
                 <w:lang w:eastAsia="ru-RU"/>
               </w:rPr>
             </w:pPr>
-            <w:proofErr w:type="spellStart"/>
             <w:r>
               <w:rPr>
                 <w:rFonts w:ascii="Courier New" w:eastAsia="Times New Roman" w:hAnsi="Courier New" w:cs="Courier New"/>
@@ -5662,57 +4645,7 @@
                 <w:szCs w:val="20"/>
                 <w:lang w:eastAsia="ru-RU"/>
               </w:rPr>
-              <w:t>git</w:t>
-            </w:r>
-            <w:proofErr w:type="spellEnd"/>
-            <w:r>
-              <w:rPr>
-                <w:rFonts w:ascii="Courier New" w:eastAsia="Times New Roman" w:hAnsi="Courier New" w:cs="Courier New"/>
-                <w:sz w:val="20"/>
-                <w:szCs w:val="20"/>
-                <w:lang w:eastAsia="ru-RU"/>
-              </w:rPr>
-              <w:t xml:space="preserve"> </w:t>
-            </w:r>
-            <w:proofErr w:type="spellStart"/>
-            <w:r>
-              <w:rPr>
-                <w:rFonts w:ascii="Courier New" w:eastAsia="Times New Roman" w:hAnsi="Courier New" w:cs="Courier New"/>
-                <w:sz w:val="20"/>
-                <w:szCs w:val="20"/>
-                <w:lang w:eastAsia="ru-RU"/>
-              </w:rPr>
-              <w:t>clone</w:t>
-            </w:r>
-            <w:proofErr w:type="spellEnd"/>
-            <w:r>
-              <w:rPr>
-                <w:rFonts w:ascii="Courier New" w:eastAsia="Times New Roman" w:hAnsi="Courier New" w:cs="Courier New"/>
-                <w:sz w:val="20"/>
-                <w:szCs w:val="20"/>
-                <w:lang w:eastAsia="ru-RU"/>
-              </w:rPr>
-              <w:t xml:space="preserve"> &lt;</w:t>
-            </w:r>
-            <w:proofErr w:type="spellStart"/>
-            <w:r>
-              <w:rPr>
-                <w:rFonts w:ascii="Courier New" w:eastAsia="Times New Roman" w:hAnsi="Courier New" w:cs="Courier New"/>
-                <w:sz w:val="20"/>
-                <w:szCs w:val="20"/>
-                <w:lang w:eastAsia="ru-RU"/>
-              </w:rPr>
-              <w:t>url</w:t>
-            </w:r>
-            <w:proofErr w:type="spellEnd"/>
-            <w:r>
-              <w:rPr>
-                <w:rFonts w:ascii="Courier New" w:eastAsia="Times New Roman" w:hAnsi="Courier New" w:cs="Courier New"/>
-                <w:sz w:val="20"/>
-                <w:szCs w:val="20"/>
-                <w:lang w:eastAsia="ru-RU"/>
-              </w:rPr>
-              <w:t>&gt;</w:t>
+              <w:t>git clone &lt;url&gt;</w:t>
             </w:r>
           </w:p>
         </w:tc>
@@ -5764,7 +4697,6 @@
                 <w:lang w:eastAsia="ru-RU"/>
               </w:rPr>
             </w:pPr>
-            <w:proofErr w:type="spellStart"/>
             <w:r>
               <w:rPr>
                 <w:rFonts w:ascii="Courier New" w:eastAsia="Times New Roman" w:hAnsi="Courier New" w:cs="Courier New"/>
@@ -5772,29 +4704,8 @@
                 <w:szCs w:val="20"/>
                 <w:lang w:eastAsia="ru-RU"/>
               </w:rPr>
-              <w:t>git</w:t>
-            </w:r>
-            <w:proofErr w:type="spellEnd"/>
-            <w:r>
-              <w:rPr>
-                <w:rFonts w:ascii="Courier New" w:eastAsia="Times New Roman" w:hAnsi="Courier New" w:cs="Courier New"/>
-                <w:sz w:val="20"/>
-                <w:szCs w:val="20"/>
-                <w:lang w:eastAsia="ru-RU"/>
-              </w:rPr>
-              <w:t xml:space="preserve"> </w:t>
-            </w:r>
-            <w:proofErr w:type="spellStart"/>
-            <w:r>
-              <w:rPr>
-                <w:rFonts w:ascii="Courier New" w:eastAsia="Times New Roman" w:hAnsi="Courier New" w:cs="Courier New"/>
-                <w:sz w:val="20"/>
-                <w:szCs w:val="20"/>
-                <w:lang w:eastAsia="ru-RU"/>
-              </w:rPr>
-              <w:t>status</w:t>
-            </w:r>
-            <w:proofErr w:type="spellEnd"/>
+              <w:t>git status</w:t>
+            </w:r>
           </w:p>
         </w:tc>
         <w:tc>
@@ -5845,7 +4756,6 @@
                 <w:lang w:eastAsia="ru-RU"/>
               </w:rPr>
             </w:pPr>
-            <w:proofErr w:type="spellStart"/>
             <w:r>
               <w:rPr>
                 <w:rFonts w:ascii="Courier New" w:eastAsia="Times New Roman" w:hAnsi="Courier New" w:cs="Courier New"/>
@@ -5853,37 +4763,7 @@
                 <w:szCs w:val="20"/>
                 <w:lang w:eastAsia="ru-RU"/>
               </w:rPr>
-              <w:t>git</w:t>
-            </w:r>
-            <w:proofErr w:type="spellEnd"/>
-            <w:r>
-              <w:rPr>
-                <w:rFonts w:ascii="Courier New" w:eastAsia="Times New Roman" w:hAnsi="Courier New" w:cs="Courier New"/>
-                <w:sz w:val="20"/>
-                <w:szCs w:val="20"/>
-                <w:lang w:eastAsia="ru-RU"/>
-              </w:rPr>
-              <w:t xml:space="preserve"> </w:t>
-            </w:r>
-            <w:proofErr w:type="spellStart"/>
-            <w:r>
-              <w:rPr>
-                <w:rFonts w:ascii="Courier New" w:eastAsia="Times New Roman" w:hAnsi="Courier New" w:cs="Courier New"/>
-                <w:sz w:val="20"/>
-                <w:szCs w:val="20"/>
-                <w:lang w:eastAsia="ru-RU"/>
-              </w:rPr>
-              <w:t>add</w:t>
-            </w:r>
-            <w:proofErr w:type="spellEnd"/>
-            <w:r>
-              <w:rPr>
-                <w:rFonts w:ascii="Courier New" w:eastAsia="Times New Roman" w:hAnsi="Courier New" w:cs="Courier New"/>
-                <w:sz w:val="20"/>
-                <w:szCs w:val="20"/>
-                <w:lang w:eastAsia="ru-RU"/>
-              </w:rPr>
-              <w:t xml:space="preserve"> &lt;файл/путь&gt;</w:t>
+              <w:t>git add &lt;файл/путь&gt;</w:t>
             </w:r>
           </w:p>
         </w:tc>
@@ -5910,47 +4790,7 @@
                 <w:szCs w:val="24"/>
                 <w:lang w:eastAsia="ru-RU"/>
               </w:rPr>
-              <w:t>Добавление изменений в индекс (</w:t>
-            </w:r>
-            <w:proofErr w:type="spellStart"/>
-            <w:r>
-              <w:rPr>
-                <w:rFonts w:ascii="Times New Roman" w:eastAsia="Times New Roman" w:hAnsi="Times New Roman" w:cs="Times New Roman"/>
-                <w:sz w:val="24"/>
-                <w:szCs w:val="24"/>
-                <w:lang w:eastAsia="ru-RU"/>
-              </w:rPr>
-              <w:t>staging</w:t>
-            </w:r>
-            <w:proofErr w:type="spellEnd"/>
-            <w:r>
-              <w:rPr>
-                <w:rFonts w:ascii="Times New Roman" w:eastAsia="Times New Roman" w:hAnsi="Times New Roman" w:cs="Times New Roman"/>
-                <w:sz w:val="24"/>
-                <w:szCs w:val="24"/>
-                <w:lang w:eastAsia="ru-RU"/>
-              </w:rPr>
-              <w:t xml:space="preserve"> </w:t>
-            </w:r>
-            <w:proofErr w:type="spellStart"/>
-            <w:r>
-              <w:rPr>
-                <w:rFonts w:ascii="Times New Roman" w:eastAsia="Times New Roman" w:hAnsi="Times New Roman" w:cs="Times New Roman"/>
-                <w:sz w:val="24"/>
-                <w:szCs w:val="24"/>
-                <w:lang w:eastAsia="ru-RU"/>
-              </w:rPr>
-              <w:t>area</w:t>
-            </w:r>
-            <w:proofErr w:type="spellEnd"/>
-            <w:r>
-              <w:rPr>
-                <w:rFonts w:ascii="Times New Roman" w:eastAsia="Times New Roman" w:hAnsi="Times New Roman" w:cs="Times New Roman"/>
-                <w:sz w:val="24"/>
-                <w:szCs w:val="24"/>
-                <w:lang w:eastAsia="ru-RU"/>
-              </w:rPr>
-              <w:t>)</w:t>
+              <w:t>Добавление изменений в индекс (staging area)</w:t>
             </w:r>
           </w:p>
         </w:tc>
@@ -5975,7 +4815,6 @@
                 <w:lang w:eastAsia="ru-RU"/>
               </w:rPr>
             </w:pPr>
-            <w:proofErr w:type="spellStart"/>
             <w:r>
               <w:rPr>
                 <w:rFonts w:ascii="Courier New" w:eastAsia="Times New Roman" w:hAnsi="Courier New" w:cs="Courier New"/>
@@ -5983,37 +4822,7 @@
                 <w:szCs w:val="20"/>
                 <w:lang w:eastAsia="ru-RU"/>
               </w:rPr>
-              <w:t>git</w:t>
-            </w:r>
-            <w:proofErr w:type="spellEnd"/>
-            <w:r>
-              <w:rPr>
-                <w:rFonts w:ascii="Courier New" w:eastAsia="Times New Roman" w:hAnsi="Courier New" w:cs="Courier New"/>
-                <w:sz w:val="20"/>
-                <w:szCs w:val="20"/>
-                <w:lang w:eastAsia="ru-RU"/>
-              </w:rPr>
-              <w:t xml:space="preserve"> </w:t>
-            </w:r>
-            <w:proofErr w:type="spellStart"/>
-            <w:r>
-              <w:rPr>
-                <w:rFonts w:ascii="Courier New" w:eastAsia="Times New Roman" w:hAnsi="Courier New" w:cs="Courier New"/>
-                <w:sz w:val="20"/>
-                <w:szCs w:val="20"/>
-                <w:lang w:eastAsia="ru-RU"/>
-              </w:rPr>
-              <w:t>commit</w:t>
-            </w:r>
-            <w:proofErr w:type="spellEnd"/>
-            <w:r>
-              <w:rPr>
-                <w:rFonts w:ascii="Courier New" w:eastAsia="Times New Roman" w:hAnsi="Courier New" w:cs="Courier New"/>
-                <w:sz w:val="20"/>
-                <w:szCs w:val="20"/>
-                <w:lang w:eastAsia="ru-RU"/>
-              </w:rPr>
-              <w:t xml:space="preserve"> -m "сообщение"</w:t>
+              <w:t>git commit -m "сообщение"</w:t>
             </w:r>
           </w:p>
         </w:tc>
@@ -6065,7 +4874,6 @@
                 <w:lang w:eastAsia="ru-RU"/>
               </w:rPr>
             </w:pPr>
-            <w:proofErr w:type="spellStart"/>
             <w:r>
               <w:rPr>
                 <w:rFonts w:ascii="Courier New" w:eastAsia="Times New Roman" w:hAnsi="Courier New" w:cs="Courier New"/>
@@ -6073,29 +4881,8 @@
                 <w:szCs w:val="20"/>
                 <w:lang w:eastAsia="ru-RU"/>
               </w:rPr>
-              <w:t>git</w:t>
-            </w:r>
-            <w:proofErr w:type="spellEnd"/>
-            <w:r>
-              <w:rPr>
-                <w:rFonts w:ascii="Courier New" w:eastAsia="Times New Roman" w:hAnsi="Courier New" w:cs="Courier New"/>
-                <w:sz w:val="20"/>
-                <w:szCs w:val="20"/>
-                <w:lang w:eastAsia="ru-RU"/>
-              </w:rPr>
-              <w:t xml:space="preserve"> </w:t>
-            </w:r>
-            <w:proofErr w:type="spellStart"/>
-            <w:r>
-              <w:rPr>
-                <w:rFonts w:ascii="Courier New" w:eastAsia="Times New Roman" w:hAnsi="Courier New" w:cs="Courier New"/>
-                <w:sz w:val="20"/>
-                <w:szCs w:val="20"/>
-                <w:lang w:eastAsia="ru-RU"/>
-              </w:rPr>
-              <w:t>log</w:t>
-            </w:r>
-            <w:proofErr w:type="spellEnd"/>
+              <w:t>git log</w:t>
+            </w:r>
           </w:p>
         </w:tc>
         <w:tc>
@@ -6146,7 +4933,6 @@
                 <w:lang w:eastAsia="ru-RU"/>
               </w:rPr>
             </w:pPr>
-            <w:proofErr w:type="spellStart"/>
             <w:r>
               <w:rPr>
                 <w:rFonts w:ascii="Courier New" w:eastAsia="Times New Roman" w:hAnsi="Courier New" w:cs="Courier New"/>
@@ -6154,29 +4940,8 @@
                 <w:szCs w:val="20"/>
                 <w:lang w:eastAsia="ru-RU"/>
               </w:rPr>
-              <w:t>git</w:t>
-            </w:r>
-            <w:proofErr w:type="spellEnd"/>
-            <w:r>
-              <w:rPr>
-                <w:rFonts w:ascii="Courier New" w:eastAsia="Times New Roman" w:hAnsi="Courier New" w:cs="Courier New"/>
-                <w:sz w:val="20"/>
-                <w:szCs w:val="20"/>
-                <w:lang w:eastAsia="ru-RU"/>
-              </w:rPr>
-              <w:t xml:space="preserve"> </w:t>
-            </w:r>
-            <w:proofErr w:type="spellStart"/>
-            <w:r>
-              <w:rPr>
-                <w:rFonts w:ascii="Courier New" w:eastAsia="Times New Roman" w:hAnsi="Courier New" w:cs="Courier New"/>
-                <w:sz w:val="20"/>
-                <w:szCs w:val="20"/>
-                <w:lang w:eastAsia="ru-RU"/>
-              </w:rPr>
-              <w:t>diff</w:t>
-            </w:r>
-            <w:proofErr w:type="spellEnd"/>
+              <w:t>git diff</w:t>
+            </w:r>
           </w:p>
         </w:tc>
         <w:tc>
@@ -6227,7 +4992,6 @@
                 <w:lang w:eastAsia="ru-RU"/>
               </w:rPr>
             </w:pPr>
-            <w:proofErr w:type="spellStart"/>
             <w:r>
               <w:rPr>
                 <w:rFonts w:ascii="Courier New" w:eastAsia="Times New Roman" w:hAnsi="Courier New" w:cs="Courier New"/>
@@ -6235,9 +4999,35 @@
                 <w:szCs w:val="20"/>
                 <w:lang w:eastAsia="ru-RU"/>
               </w:rPr>
-              <w:t>git</w:t>
-            </w:r>
-            <w:proofErr w:type="spellEnd"/>
+              <w:t>git branch</w:t>
+            </w:r>
+          </w:p>
+        </w:tc>
+        <w:tc>
+          <w:tcPr>
+            <w:tcW w:w="0" w:type="auto"/>
+            <w:vAlign w:val="center"/>
+            <w:hideMark/>
+          </w:tcPr>
+          <w:p>
+            <w:pPr>
+              <w:spacing w:after="0" w:line="240" w:lineRule="auto"/>
+              <w:rPr>
+                <w:rFonts w:ascii="Times New Roman" w:eastAsia="Times New Roman" w:hAnsi="Times New Roman" w:cs="Times New Roman"/>
+                <w:sz w:val="24"/>
+                <w:szCs w:val="24"/>
+                <w:lang w:eastAsia="ru-RU"/>
+              </w:rPr>
+            </w:pPr>
+            <w:r>
+              <w:rPr>
+                <w:rFonts w:ascii="Times New Roman" w:eastAsia="Times New Roman" w:hAnsi="Times New Roman" w:cs="Times New Roman"/>
+                <w:sz w:val="24"/>
+                <w:szCs w:val="24"/>
+                <w:lang w:eastAsia="ru-RU"/>
+              </w:rPr>
+              <w:t xml:space="preserve">Список веток; </w:t>
+            </w:r>
             <w:r>
               <w:rPr>
                 <w:rFonts w:ascii="Courier New" w:eastAsia="Times New Roman" w:hAnsi="Courier New" w:cs="Courier New"/>
@@ -6245,85 +5035,7 @@
                 <w:szCs w:val="20"/>
                 <w:lang w:eastAsia="ru-RU"/>
               </w:rPr>
-              <w:t xml:space="preserve"> </w:t>
-            </w:r>
-            <w:proofErr w:type="spellStart"/>
-            <w:r>
-              <w:rPr>
-                <w:rFonts w:ascii="Courier New" w:eastAsia="Times New Roman" w:hAnsi="Courier New" w:cs="Courier New"/>
-                <w:sz w:val="20"/>
-                <w:szCs w:val="20"/>
-                <w:lang w:eastAsia="ru-RU"/>
-              </w:rPr>
-              <w:t>branch</w:t>
-            </w:r>
-            <w:proofErr w:type="spellEnd"/>
-          </w:p>
-        </w:tc>
-        <w:tc>
-          <w:tcPr>
-            <w:tcW w:w="0" w:type="auto"/>
-            <w:vAlign w:val="center"/>
-            <w:hideMark/>
-          </w:tcPr>
-          <w:p>
-            <w:pPr>
-              <w:spacing w:after="0" w:line="240" w:lineRule="auto"/>
-              <w:rPr>
-                <w:rFonts w:ascii="Times New Roman" w:eastAsia="Times New Roman" w:hAnsi="Times New Roman" w:cs="Times New Roman"/>
-                <w:sz w:val="24"/>
-                <w:szCs w:val="24"/>
-                <w:lang w:eastAsia="ru-RU"/>
-              </w:rPr>
-            </w:pPr>
-            <w:r>
-              <w:rPr>
-                <w:rFonts w:ascii="Times New Roman" w:eastAsia="Times New Roman" w:hAnsi="Times New Roman" w:cs="Times New Roman"/>
-                <w:sz w:val="24"/>
-                <w:szCs w:val="24"/>
-                <w:lang w:eastAsia="ru-RU"/>
-              </w:rPr>
-              <w:t xml:space="preserve">Список веток; </w:t>
-            </w:r>
-            <w:proofErr w:type="spellStart"/>
-            <w:r>
-              <w:rPr>
-                <w:rFonts w:ascii="Courier New" w:eastAsia="Times New Roman" w:hAnsi="Courier New" w:cs="Courier New"/>
-                <w:sz w:val="20"/>
-                <w:szCs w:val="20"/>
-                <w:lang w:eastAsia="ru-RU"/>
-              </w:rPr>
-              <w:t>git</w:t>
-            </w:r>
-            <w:proofErr w:type="spellEnd"/>
-            <w:r>
-              <w:rPr>
-                <w:rFonts w:ascii="Courier New" w:eastAsia="Times New Roman" w:hAnsi="Courier New" w:cs="Courier New"/>
-                <w:sz w:val="20"/>
-                <w:szCs w:val="20"/>
-                <w:lang w:eastAsia="ru-RU"/>
-              </w:rPr>
-              <w:t xml:space="preserve"> </w:t>
-            </w:r>
-            <w:proofErr w:type="spellStart"/>
-            <w:r>
-              <w:rPr>
-                <w:rFonts w:ascii="Courier New" w:eastAsia="Times New Roman" w:hAnsi="Courier New" w:cs="Courier New"/>
-                <w:sz w:val="20"/>
-                <w:szCs w:val="20"/>
-                <w:lang w:eastAsia="ru-RU"/>
-              </w:rPr>
-              <w:t>branch</w:t>
-            </w:r>
-            <w:proofErr w:type="spellEnd"/>
-            <w:r>
-              <w:rPr>
-                <w:rFonts w:ascii="Courier New" w:eastAsia="Times New Roman" w:hAnsi="Courier New" w:cs="Courier New"/>
-                <w:sz w:val="20"/>
-                <w:szCs w:val="20"/>
-                <w:lang w:eastAsia="ru-RU"/>
-              </w:rPr>
-              <w:t xml:space="preserve"> &lt;имя&gt;</w:t>
+              <w:t>git branch &lt;имя&gt;</w:t>
             </w:r>
             <w:r>
               <w:rPr>
@@ -6357,7 +5069,6 @@
                 <w:lang w:eastAsia="ru-RU"/>
               </w:rPr>
             </w:pPr>
-            <w:proofErr w:type="spellStart"/>
             <w:r>
               <w:rPr>
                 <w:rFonts w:ascii="Courier New" w:eastAsia="Times New Roman" w:hAnsi="Courier New" w:cs="Courier New"/>
@@ -6365,37 +5076,7 @@
                 <w:szCs w:val="20"/>
                 <w:lang w:eastAsia="ru-RU"/>
               </w:rPr>
-              <w:t>git</w:t>
-            </w:r>
-            <w:proofErr w:type="spellEnd"/>
-            <w:r>
-              <w:rPr>
-                <w:rFonts w:ascii="Courier New" w:eastAsia="Times New Roman" w:hAnsi="Courier New" w:cs="Courier New"/>
-                <w:sz w:val="20"/>
-                <w:szCs w:val="20"/>
-                <w:lang w:eastAsia="ru-RU"/>
-              </w:rPr>
-              <w:t xml:space="preserve"> </w:t>
-            </w:r>
-            <w:proofErr w:type="spellStart"/>
-            <w:r>
-              <w:rPr>
-                <w:rFonts w:ascii="Courier New" w:eastAsia="Times New Roman" w:hAnsi="Courier New" w:cs="Courier New"/>
-                <w:sz w:val="20"/>
-                <w:szCs w:val="20"/>
-                <w:lang w:eastAsia="ru-RU"/>
-              </w:rPr>
-              <w:t>checkout</w:t>
-            </w:r>
-            <w:proofErr w:type="spellEnd"/>
-            <w:r>
-              <w:rPr>
-                <w:rFonts w:ascii="Courier New" w:eastAsia="Times New Roman" w:hAnsi="Courier New" w:cs="Courier New"/>
-                <w:sz w:val="20"/>
-                <w:szCs w:val="20"/>
-                <w:lang w:eastAsia="ru-RU"/>
-              </w:rPr>
-              <w:t xml:space="preserve"> &lt;ветка/файл&gt;</w:t>
+              <w:t>git checkout &lt;ветка/файл&gt;</w:t>
             </w:r>
           </w:p>
         </w:tc>
@@ -6447,7 +5128,6 @@
                 <w:lang w:eastAsia="ru-RU"/>
               </w:rPr>
             </w:pPr>
-            <w:proofErr w:type="spellStart"/>
             <w:r>
               <w:rPr>
                 <w:rFonts w:ascii="Courier New" w:eastAsia="Times New Roman" w:hAnsi="Courier New" w:cs="Courier New"/>
@@ -6455,37 +5135,7 @@
                 <w:szCs w:val="20"/>
                 <w:lang w:eastAsia="ru-RU"/>
               </w:rPr>
-              <w:t>git</w:t>
-            </w:r>
-            <w:proofErr w:type="spellEnd"/>
-            <w:r>
-              <w:rPr>
-                <w:rFonts w:ascii="Courier New" w:eastAsia="Times New Roman" w:hAnsi="Courier New" w:cs="Courier New"/>
-                <w:sz w:val="20"/>
-                <w:szCs w:val="20"/>
-                <w:lang w:eastAsia="ru-RU"/>
-              </w:rPr>
-              <w:t xml:space="preserve"> </w:t>
-            </w:r>
-            <w:proofErr w:type="spellStart"/>
-            <w:r>
-              <w:rPr>
-                <w:rFonts w:ascii="Courier New" w:eastAsia="Times New Roman" w:hAnsi="Courier New" w:cs="Courier New"/>
-                <w:sz w:val="20"/>
-                <w:szCs w:val="20"/>
-                <w:lang w:eastAsia="ru-RU"/>
-              </w:rPr>
-              <w:t>merge</w:t>
-            </w:r>
-            <w:proofErr w:type="spellEnd"/>
-            <w:r>
-              <w:rPr>
-                <w:rFonts w:ascii="Courier New" w:eastAsia="Times New Roman" w:hAnsi="Courier New" w:cs="Courier New"/>
-                <w:sz w:val="20"/>
-                <w:szCs w:val="20"/>
-                <w:lang w:eastAsia="ru-RU"/>
-              </w:rPr>
-              <w:t xml:space="preserve"> &lt;ветка&gt;</w:t>
+              <w:t>git merge &lt;ветка&gt;</w:t>
             </w:r>
           </w:p>
         </w:tc>
@@ -6537,7 +5187,6 @@
                 <w:lang w:eastAsia="ru-RU"/>
               </w:rPr>
             </w:pPr>
-            <w:proofErr w:type="spellStart"/>
             <w:r>
               <w:rPr>
                 <w:rFonts w:ascii="Courier New" w:eastAsia="Times New Roman" w:hAnsi="Courier New" w:cs="Courier New"/>
@@ -6545,9 +5194,26 @@
                 <w:szCs w:val="20"/>
                 <w:lang w:eastAsia="ru-RU"/>
               </w:rPr>
-              <w:t>git</w:t>
-            </w:r>
-            <w:proofErr w:type="spellEnd"/>
+              <w:t>git pull</w:t>
+            </w:r>
+          </w:p>
+        </w:tc>
+        <w:tc>
+          <w:tcPr>
+            <w:tcW w:w="0" w:type="auto"/>
+            <w:vAlign w:val="center"/>
+            <w:hideMark/>
+          </w:tcPr>
+          <w:p>
+            <w:pPr>
+              <w:spacing w:after="0" w:line="240" w:lineRule="auto"/>
+              <w:rPr>
+                <w:rFonts w:ascii="Times New Roman" w:eastAsia="Times New Roman" w:hAnsi="Times New Roman" w:cs="Times New Roman"/>
+                <w:sz w:val="24"/>
+                <w:szCs w:val="24"/>
+                <w:lang w:eastAsia="ru-RU"/>
+              </w:rPr>
+            </w:pPr>
             <w:r>
               <w:rPr>
                 <w:rFonts w:ascii="Courier New" w:eastAsia="Times New Roman" w:hAnsi="Courier New" w:cs="Courier New"/>
@@ -6555,9 +5221,17 @@
                 <w:szCs w:val="20"/>
                 <w:lang w:eastAsia="ru-RU"/>
               </w:rPr>
-              <w:t xml:space="preserve"> </w:t>
-            </w:r>
-            <w:proofErr w:type="spellStart"/>
+              <w:t>git fetch</w:t>
+            </w:r>
+            <w:r>
+              <w:rPr>
+                <w:rFonts w:ascii="Times New Roman" w:eastAsia="Times New Roman" w:hAnsi="Times New Roman" w:cs="Times New Roman"/>
+                <w:sz w:val="24"/>
+                <w:szCs w:val="24"/>
+                <w:lang w:eastAsia="ru-RU"/>
+              </w:rPr>
+              <w:t xml:space="preserve"> + </w:t>
+            </w:r>
             <w:r>
               <w:rPr>
                 <w:rFonts w:ascii="Courier New" w:eastAsia="Times New Roman" w:hAnsi="Courier New" w:cs="Courier New"/>
@@ -6565,98 +5239,8 @@
                 <w:szCs w:val="20"/>
                 <w:lang w:eastAsia="ru-RU"/>
               </w:rPr>
-              <w:t>pull</w:t>
-            </w:r>
-            <w:proofErr w:type="spellEnd"/>
-          </w:p>
-        </w:tc>
-        <w:tc>
-          <w:tcPr>
-            <w:tcW w:w="0" w:type="auto"/>
-            <w:vAlign w:val="center"/>
-            <w:hideMark/>
-          </w:tcPr>
-          <w:p>
-            <w:pPr>
-              <w:spacing w:after="0" w:line="240" w:lineRule="auto"/>
-              <w:rPr>
-                <w:rFonts w:ascii="Times New Roman" w:eastAsia="Times New Roman" w:hAnsi="Times New Roman" w:cs="Times New Roman"/>
-                <w:sz w:val="24"/>
-                <w:szCs w:val="24"/>
-                <w:lang w:eastAsia="ru-RU"/>
-              </w:rPr>
-            </w:pPr>
-            <w:proofErr w:type="spellStart"/>
-            <w:r>
-              <w:rPr>
-                <w:rFonts w:ascii="Courier New" w:eastAsia="Times New Roman" w:hAnsi="Courier New" w:cs="Courier New"/>
-                <w:sz w:val="20"/>
-                <w:szCs w:val="20"/>
-                <w:lang w:eastAsia="ru-RU"/>
-              </w:rPr>
-              <w:t>git</w:t>
-            </w:r>
-            <w:proofErr w:type="spellEnd"/>
-            <w:r>
-              <w:rPr>
-                <w:rFonts w:ascii="Courier New" w:eastAsia="Times New Roman" w:hAnsi="Courier New" w:cs="Courier New"/>
-                <w:sz w:val="20"/>
-                <w:szCs w:val="20"/>
-                <w:lang w:eastAsia="ru-RU"/>
-              </w:rPr>
-              <w:t xml:space="preserve"> </w:t>
-            </w:r>
-            <w:proofErr w:type="spellStart"/>
-            <w:r>
-              <w:rPr>
-                <w:rFonts w:ascii="Courier New" w:eastAsia="Times New Roman" w:hAnsi="Courier New" w:cs="Courier New"/>
-                <w:sz w:val="20"/>
-                <w:szCs w:val="20"/>
-                <w:lang w:eastAsia="ru-RU"/>
-              </w:rPr>
-              <w:t>fetch</w:t>
-            </w:r>
-            <w:proofErr w:type="spellEnd"/>
-            <w:r>
-              <w:rPr>
-                <w:rFonts w:ascii="Times New Roman" w:eastAsia="Times New Roman" w:hAnsi="Times New Roman" w:cs="Times New Roman"/>
-                <w:sz w:val="24"/>
-                <w:szCs w:val="24"/>
-                <w:lang w:eastAsia="ru-RU"/>
-              </w:rPr>
-              <w:t xml:space="preserve"> + </w:t>
-            </w:r>
-            <w:proofErr w:type="spellStart"/>
-            <w:r>
-              <w:rPr>
-                <w:rFonts w:ascii="Courier New" w:eastAsia="Times New Roman" w:hAnsi="Courier New" w:cs="Courier New"/>
-                <w:sz w:val="20"/>
-                <w:szCs w:val="20"/>
-                <w:lang w:eastAsia="ru-RU"/>
-              </w:rPr>
-              <w:t>git</w:t>
-            </w:r>
-            <w:proofErr w:type="spellEnd"/>
-            <w:r>
-              <w:rPr>
-                <w:rFonts w:ascii="Courier New" w:eastAsia="Times New Roman" w:hAnsi="Courier New" w:cs="Courier New"/>
-                <w:sz w:val="20"/>
-                <w:szCs w:val="20"/>
-                <w:lang w:eastAsia="ru-RU"/>
-              </w:rPr>
-              <w:t xml:space="preserve"> </w:t>
-            </w:r>
-            <w:proofErr w:type="spellStart"/>
-            <w:r>
-              <w:rPr>
-                <w:rFonts w:ascii="Courier New" w:eastAsia="Times New Roman" w:hAnsi="Courier New" w:cs="Courier New"/>
-                <w:sz w:val="20"/>
-                <w:szCs w:val="20"/>
-                <w:lang w:eastAsia="ru-RU"/>
-              </w:rPr>
-              <w:t>merge</w:t>
-            </w:r>
-            <w:proofErr w:type="spellEnd"/>
+              <w:t>git merge</w:t>
+            </w:r>
             <w:r>
               <w:rPr>
                 <w:rFonts w:ascii="Times New Roman" w:eastAsia="Times New Roman" w:hAnsi="Times New Roman" w:cs="Times New Roman"/>
@@ -6689,7 +5273,6 @@
                 <w:lang w:eastAsia="ru-RU"/>
               </w:rPr>
             </w:pPr>
-            <w:proofErr w:type="spellStart"/>
             <w:r>
               <w:rPr>
                 <w:rFonts w:ascii="Courier New" w:eastAsia="Times New Roman" w:hAnsi="Courier New" w:cs="Courier New"/>
@@ -6697,29 +5280,8 @@
                 <w:szCs w:val="20"/>
                 <w:lang w:eastAsia="ru-RU"/>
               </w:rPr>
-              <w:t>git</w:t>
-            </w:r>
-            <w:proofErr w:type="spellEnd"/>
-            <w:r>
-              <w:rPr>
-                <w:rFonts w:ascii="Courier New" w:eastAsia="Times New Roman" w:hAnsi="Courier New" w:cs="Courier New"/>
-                <w:sz w:val="20"/>
-                <w:szCs w:val="20"/>
-                <w:lang w:eastAsia="ru-RU"/>
-              </w:rPr>
-              <w:t xml:space="preserve"> </w:t>
-            </w:r>
-            <w:proofErr w:type="spellStart"/>
-            <w:r>
-              <w:rPr>
-                <w:rFonts w:ascii="Courier New" w:eastAsia="Times New Roman" w:hAnsi="Courier New" w:cs="Courier New"/>
-                <w:sz w:val="20"/>
-                <w:szCs w:val="20"/>
-                <w:lang w:eastAsia="ru-RU"/>
-              </w:rPr>
-              <w:t>push</w:t>
-            </w:r>
-            <w:proofErr w:type="spellEnd"/>
+              <w:t>git push</w:t>
+            </w:r>
           </w:p>
         </w:tc>
         <w:tc>
@@ -6770,7 +5332,6 @@
                 <w:lang w:eastAsia="ru-RU"/>
               </w:rPr>
             </w:pPr>
-            <w:proofErr w:type="spellStart"/>
             <w:r>
               <w:rPr>
                 <w:rFonts w:ascii="Courier New" w:eastAsia="Times New Roman" w:hAnsi="Courier New" w:cs="Courier New"/>
@@ -6779,29 +5340,8 @@
                 <w:lang w:eastAsia="ru-RU"/>
               </w:rPr>
               <w:lastRenderedPageBreak/>
-              <w:t>git</w:t>
-            </w:r>
-            <w:proofErr w:type="spellEnd"/>
-            <w:r>
-              <w:rPr>
-                <w:rFonts w:ascii="Courier New" w:eastAsia="Times New Roman" w:hAnsi="Courier New" w:cs="Courier New"/>
-                <w:sz w:val="20"/>
-                <w:szCs w:val="20"/>
-                <w:lang w:eastAsia="ru-RU"/>
-              </w:rPr>
-              <w:t xml:space="preserve"> </w:t>
-            </w:r>
-            <w:proofErr w:type="spellStart"/>
-            <w:r>
-              <w:rPr>
-                <w:rFonts w:ascii="Courier New" w:eastAsia="Times New Roman" w:hAnsi="Courier New" w:cs="Courier New"/>
-                <w:sz w:val="20"/>
-                <w:szCs w:val="20"/>
-                <w:lang w:eastAsia="ru-RU"/>
-              </w:rPr>
-              <w:t>fetch</w:t>
-            </w:r>
-            <w:proofErr w:type="spellEnd"/>
+              <w:t>git fetch</w:t>
+            </w:r>
           </w:p>
         </w:tc>
         <w:tc>
@@ -6877,27 +5417,7 @@
                 <w:szCs w:val="20"/>
                 <w:lang w:val="en-US" w:eastAsia="ru-RU"/>
               </w:rPr>
-              <w:t>&gt; &lt;</w:t>
-            </w:r>
-            <w:proofErr w:type="spellStart"/>
-            <w:r>
-              <w:rPr>
-                <w:rFonts w:ascii="Courier New" w:eastAsia="Times New Roman" w:hAnsi="Courier New" w:cs="Courier New"/>
-                <w:sz w:val="20"/>
-                <w:szCs w:val="20"/>
-                <w:lang w:val="en-US" w:eastAsia="ru-RU"/>
-              </w:rPr>
-              <w:t>url</w:t>
-            </w:r>
-            <w:proofErr w:type="spellEnd"/>
-            <w:r>
-              <w:rPr>
-                <w:rFonts w:ascii="Courier New" w:eastAsia="Times New Roman" w:hAnsi="Courier New" w:cs="Courier New"/>
-                <w:sz w:val="20"/>
-                <w:szCs w:val="20"/>
-                <w:lang w:val="en-US" w:eastAsia="ru-RU"/>
-              </w:rPr>
-              <w:t>&gt;</w:t>
+              <w:t>&gt; &lt;url&gt;</w:t>
             </w:r>
           </w:p>
         </w:tc>
@@ -6949,7 +5469,6 @@
                 <w:lang w:eastAsia="ru-RU"/>
               </w:rPr>
             </w:pPr>
-            <w:proofErr w:type="spellStart"/>
             <w:r>
               <w:rPr>
                 <w:rFonts w:ascii="Courier New" w:eastAsia="Times New Roman" w:hAnsi="Courier New" w:cs="Courier New"/>
@@ -6957,37 +5476,7 @@
                 <w:szCs w:val="20"/>
                 <w:lang w:eastAsia="ru-RU"/>
               </w:rPr>
-              <w:t>git</w:t>
-            </w:r>
-            <w:proofErr w:type="spellEnd"/>
-            <w:r>
-              <w:rPr>
-                <w:rFonts w:ascii="Courier New" w:eastAsia="Times New Roman" w:hAnsi="Courier New" w:cs="Courier New"/>
-                <w:sz w:val="20"/>
-                <w:szCs w:val="20"/>
-                <w:lang w:eastAsia="ru-RU"/>
-              </w:rPr>
-              <w:t xml:space="preserve"> </w:t>
-            </w:r>
-            <w:proofErr w:type="spellStart"/>
-            <w:r>
-              <w:rPr>
-                <w:rFonts w:ascii="Courier New" w:eastAsia="Times New Roman" w:hAnsi="Courier New" w:cs="Courier New"/>
-                <w:sz w:val="20"/>
-                <w:szCs w:val="20"/>
-                <w:lang w:eastAsia="ru-RU"/>
-              </w:rPr>
-              <w:t>tag</w:t>
-            </w:r>
-            <w:proofErr w:type="spellEnd"/>
-            <w:r>
-              <w:rPr>
-                <w:rFonts w:ascii="Courier New" w:eastAsia="Times New Roman" w:hAnsi="Courier New" w:cs="Courier New"/>
-                <w:sz w:val="20"/>
-                <w:szCs w:val="20"/>
-                <w:lang w:eastAsia="ru-RU"/>
-              </w:rPr>
-              <w:t xml:space="preserve"> &lt;метка&gt;</w:t>
+              <w:t>git tag &lt;метка&gt;</w:t>
             </w:r>
           </w:p>
         </w:tc>
@@ -7039,7 +5528,6 @@
                 <w:lang w:eastAsia="ru-RU"/>
               </w:rPr>
             </w:pPr>
-            <w:proofErr w:type="spellStart"/>
             <w:r>
               <w:rPr>
                 <w:rFonts w:ascii="Courier New" w:eastAsia="Times New Roman" w:hAnsi="Courier New" w:cs="Courier New"/>
@@ -7047,37 +5535,7 @@
                 <w:szCs w:val="20"/>
                 <w:lang w:eastAsia="ru-RU"/>
               </w:rPr>
-              <w:t>git</w:t>
-            </w:r>
-            <w:proofErr w:type="spellEnd"/>
-            <w:r>
-              <w:rPr>
-                <w:rFonts w:ascii="Courier New" w:eastAsia="Times New Roman" w:hAnsi="Courier New" w:cs="Courier New"/>
-                <w:sz w:val="20"/>
-                <w:szCs w:val="20"/>
-                <w:lang w:eastAsia="ru-RU"/>
-              </w:rPr>
-              <w:t xml:space="preserve"> </w:t>
-            </w:r>
-            <w:proofErr w:type="spellStart"/>
-            <w:r>
-              <w:rPr>
-                <w:rFonts w:ascii="Courier New" w:eastAsia="Times New Roman" w:hAnsi="Courier New" w:cs="Courier New"/>
-                <w:sz w:val="20"/>
-                <w:szCs w:val="20"/>
-                <w:lang w:eastAsia="ru-RU"/>
-              </w:rPr>
-              <w:t>revert</w:t>
-            </w:r>
-            <w:proofErr w:type="spellEnd"/>
-            <w:r>
-              <w:rPr>
-                <w:rFonts w:ascii="Courier New" w:eastAsia="Times New Roman" w:hAnsi="Courier New" w:cs="Courier New"/>
-                <w:sz w:val="20"/>
-                <w:szCs w:val="20"/>
-                <w:lang w:eastAsia="ru-RU"/>
-              </w:rPr>
-              <w:t xml:space="preserve"> &lt;коммит&gt;</w:t>
+              <w:t>git revert &lt;коммит&gt;</w:t>
             </w:r>
           </w:p>
         </w:tc>
@@ -7136,59 +5594,8 @@
                 <w:szCs w:val="24"/>
                 <w:lang w:eastAsia="ru-RU"/>
               </w:rPr>
-              <w:t>`</w:t>
-            </w:r>
-            <w:proofErr w:type="spellStart"/>
-            <w:r>
-              <w:rPr>
-                <w:rFonts w:ascii="Times New Roman" w:eastAsia="Times New Roman" w:hAnsi="Times New Roman" w:cs="Times New Roman"/>
-                <w:sz w:val="24"/>
-                <w:szCs w:val="24"/>
-                <w:lang w:eastAsia="ru-RU"/>
-              </w:rPr>
-              <w:t>git</w:t>
-            </w:r>
-            <w:proofErr w:type="spellEnd"/>
-            <w:r>
-              <w:rPr>
-                <w:rFonts w:ascii="Times New Roman" w:eastAsia="Times New Roman" w:hAnsi="Times New Roman" w:cs="Times New Roman"/>
-                <w:sz w:val="24"/>
-                <w:szCs w:val="24"/>
-                <w:lang w:eastAsia="ru-RU"/>
-              </w:rPr>
-              <w:t xml:space="preserve"> </w:t>
-            </w:r>
-            <w:proofErr w:type="spellStart"/>
-            <w:r>
-              <w:rPr>
-                <w:rFonts w:ascii="Times New Roman" w:eastAsia="Times New Roman" w:hAnsi="Times New Roman" w:cs="Times New Roman"/>
-                <w:sz w:val="24"/>
-                <w:szCs w:val="24"/>
-                <w:lang w:eastAsia="ru-RU"/>
-              </w:rPr>
-              <w:t>reset</w:t>
-            </w:r>
-            <w:proofErr w:type="spellEnd"/>
-            <w:r>
-              <w:rPr>
-                <w:rFonts w:ascii="Times New Roman" w:eastAsia="Times New Roman" w:hAnsi="Times New Roman" w:cs="Times New Roman"/>
-                <w:sz w:val="24"/>
-                <w:szCs w:val="24"/>
-                <w:lang w:eastAsia="ru-RU"/>
-              </w:rPr>
-              <w:t xml:space="preserve"> [--</w:t>
-            </w:r>
-            <w:proofErr w:type="spellStart"/>
-            <w:r>
-              <w:rPr>
-                <w:rFonts w:ascii="Times New Roman" w:eastAsia="Times New Roman" w:hAnsi="Times New Roman" w:cs="Times New Roman"/>
-                <w:sz w:val="24"/>
-                <w:szCs w:val="24"/>
-                <w:lang w:eastAsia="ru-RU"/>
-              </w:rPr>
-              <w:t>soft</w:t>
-            </w:r>
-            <w:proofErr w:type="spellEnd"/>
+              <w:t>`git reset [--soft</w:t>
+            </w:r>
           </w:p>
         </w:tc>
         <w:tc>
@@ -7214,27 +5621,7 @@
                 <w:szCs w:val="24"/>
                 <w:lang w:eastAsia="ru-RU"/>
               </w:rPr>
-              <w:t>--</w:t>
-            </w:r>
-            <w:proofErr w:type="spellStart"/>
-            <w:r>
-              <w:rPr>
-                <w:rFonts w:ascii="Times New Roman" w:eastAsia="Times New Roman" w:hAnsi="Times New Roman" w:cs="Times New Roman"/>
-                <w:sz w:val="24"/>
-                <w:szCs w:val="24"/>
-                <w:lang w:eastAsia="ru-RU"/>
-              </w:rPr>
-              <w:t>hard</w:t>
-            </w:r>
-            <w:proofErr w:type="spellEnd"/>
-            <w:r>
-              <w:rPr>
-                <w:rFonts w:ascii="Times New Roman" w:eastAsia="Times New Roman" w:hAnsi="Times New Roman" w:cs="Times New Roman"/>
-                <w:sz w:val="24"/>
-                <w:szCs w:val="24"/>
-                <w:lang w:eastAsia="ru-RU"/>
-              </w:rPr>
-              <w:t>]`</w:t>
+              <w:t>--hard]`</w:t>
             </w:r>
           </w:p>
         </w:tc>
@@ -7259,7 +5646,6 @@
                 <w:lang w:eastAsia="ru-RU"/>
               </w:rPr>
             </w:pPr>
-            <w:proofErr w:type="spellStart"/>
             <w:r>
               <w:rPr>
                 <w:rFonts w:ascii="Courier New" w:eastAsia="Times New Roman" w:hAnsi="Courier New" w:cs="Courier New"/>
@@ -7267,29 +5653,8 @@
                 <w:szCs w:val="20"/>
                 <w:lang w:eastAsia="ru-RU"/>
               </w:rPr>
-              <w:t>git</w:t>
-            </w:r>
-            <w:proofErr w:type="spellEnd"/>
-            <w:r>
-              <w:rPr>
-                <w:rFonts w:ascii="Courier New" w:eastAsia="Times New Roman" w:hAnsi="Courier New" w:cs="Courier New"/>
-                <w:sz w:val="20"/>
-                <w:szCs w:val="20"/>
-                <w:lang w:eastAsia="ru-RU"/>
-              </w:rPr>
-              <w:t xml:space="preserve"> </w:t>
-            </w:r>
-            <w:proofErr w:type="spellStart"/>
-            <w:r>
-              <w:rPr>
-                <w:rFonts w:ascii="Courier New" w:eastAsia="Times New Roman" w:hAnsi="Courier New" w:cs="Courier New"/>
-                <w:sz w:val="20"/>
-                <w:szCs w:val="20"/>
-                <w:lang w:eastAsia="ru-RU"/>
-              </w:rPr>
-              <w:t>stash</w:t>
-            </w:r>
-            <w:proofErr w:type="spellEnd"/>
+              <w:t>git stash</w:t>
+            </w:r>
           </w:p>
         </w:tc>
         <w:tc>
@@ -7315,27 +5680,7 @@
                 <w:szCs w:val="24"/>
                 <w:lang w:eastAsia="ru-RU"/>
               </w:rPr>
-              <w:t xml:space="preserve">Временное «спрятать» </w:t>
-            </w:r>
-            <w:proofErr w:type="spellStart"/>
-            <w:r>
-              <w:rPr>
-                <w:rFonts w:ascii="Times New Roman" w:eastAsia="Times New Roman" w:hAnsi="Times New Roman" w:cs="Times New Roman"/>
-                <w:sz w:val="24"/>
-                <w:szCs w:val="24"/>
-                <w:lang w:eastAsia="ru-RU"/>
-              </w:rPr>
-              <w:t>незакоммиченные</w:t>
-            </w:r>
-            <w:proofErr w:type="spellEnd"/>
-            <w:r>
-              <w:rPr>
-                <w:rFonts w:ascii="Times New Roman" w:eastAsia="Times New Roman" w:hAnsi="Times New Roman" w:cs="Times New Roman"/>
-                <w:sz w:val="24"/>
-                <w:szCs w:val="24"/>
-                <w:lang w:eastAsia="ru-RU"/>
-              </w:rPr>
-              <w:t xml:space="preserve"> изменения, чтобы очистить рабочую область</w:t>
+              <w:t>Временное «спрятать» незакоммиченные изменения, чтобы очистить рабочую область</w:t>
             </w:r>
           </w:p>
         </w:tc>
@@ -7476,6 +5821,47 @@
                     <a:xfrm>
                       <a:off x="0" y="0"/>
                       <a:ext cx="5940425" cy="6828155"/>
+                    </a:xfrm>
+                    <a:prstGeom prst="rect">
+                      <a:avLst/>
+                    </a:prstGeom>
+                  </pic:spPr>
+                </pic:pic>
+              </a:graphicData>
+            </a:graphic>
+          </wp:inline>
+        </w:drawing>
+      </w:r>
+      <w:r>
+        <w:rPr>
+          <w:noProof/>
+        </w:rPr>
+        <w:lastRenderedPageBreak/>
+        <w:drawing>
+          <wp:inline distT="0" distB="0" distL="0" distR="0" wp14:anchorId="2B2DEFCA" wp14:editId="2387F9EC">
+            <wp:extent cx="5940425" cy="5578475"/>
+            <wp:effectExtent l="0" t="0" r="3175" b="3175"/>
+            <wp:docPr id="409332393" name="Рисунок 1"/>
+            <wp:cNvGraphicFramePr>
+              <a:graphicFrameLocks xmlns:a="http://schemas.openxmlformats.org/drawingml/2006/main" noChangeAspect="1"/>
+            </wp:cNvGraphicFramePr>
+            <a:graphic xmlns:a="http://schemas.openxmlformats.org/drawingml/2006/main">
+              <a:graphicData uri="http://schemas.openxmlformats.org/drawingml/2006/picture">
+                <pic:pic xmlns:pic="http://schemas.openxmlformats.org/drawingml/2006/picture">
+                  <pic:nvPicPr>
+                    <pic:cNvPr id="409332393" name=""/>
+                    <pic:cNvPicPr/>
+                  </pic:nvPicPr>
+                  <pic:blipFill>
+                    <a:blip r:embed="rId7"/>
+                    <a:stretch>
+                      <a:fillRect/>
+                    </a:stretch>
+                  </pic:blipFill>
+                  <pic:spPr>
+                    <a:xfrm>
+                      <a:off x="0" y="0"/>
+                      <a:ext cx="5940425" cy="5578475"/>
                     </a:xfrm>
                     <a:prstGeom prst="rect">
                       <a:avLst/>

</xml_diff>